<commit_message>
Ispravljen dokument sa SOLID principima
</commit_message>
<xml_diff>
--- a/ClassDiagram/SOLID principi/Zamger - SOLID principi.docx
+++ b/ClassDiagram/SOLID principi/Zamger - SOLID principi.docx
@@ -1,6 +1,6 @@
 
 <file path=word/document.xml><?xml version="1.0" encoding="utf-8"?>
-<w:document xmlns:wpc="http://schemas.microsoft.com/office/word/2010/wordprocessingCanvas" xmlns:cx="http://schemas.microsoft.com/office/drawing/2014/chartex" xmlns:cx1="http://schemas.microsoft.com/office/drawing/2015/9/8/chartex" xmlns:cx2="http://schemas.microsoft.com/office/drawing/2015/10/21/chartex" xmlns:cx3="http://schemas.microsoft.com/office/drawing/2016/5/9/chartex" xmlns:cx4="http://schemas.microsoft.com/office/drawing/2016/5/10/chartex" xmlns:cx5="http://schemas.microsoft.com/office/drawing/2016/5/11/chartex" xmlns:cx6="http://schemas.microsoft.com/office/drawing/2016/5/12/chartex" xmlns:cx7="http://schemas.microsoft.com/office/drawing/2016/5/13/chartex" xmlns:cx8="http://schemas.microsoft.com/office/drawing/2016/5/14/chartex" xmlns:mc="http://schemas.openxmlformats.org/markup-compatibility/2006" xmlns:aink="http://schemas.microsoft.com/office/drawing/2016/ink" xmlns:am3d="http://schemas.microsoft.com/office/drawing/2017/model3d" xmlns:o="urn:schemas-microsoft-com:office:office" xmlns:r="http://schemas.openxmlformats.org/officeDocument/2006/relationships" xmlns:m="http://schemas.openxmlformats.org/officeDocument/2006/math" xmlns:v="urn:schemas-microsoft-com:vml" xmlns:wp14="http://schemas.microsoft.com/office/word/2010/wordprocessingDrawing" xmlns:wp="http://schemas.openxmlformats.org/drawingml/2006/wordprocessingDrawing" xmlns:w10="urn:schemas-microsoft-com:office:word" xmlns:w="http://schemas.openxmlformats.org/wordprocessingml/2006/main" xmlns:w14="http://schemas.microsoft.com/office/word/2010/wordml" xmlns:w15="http://schemas.microsoft.com/office/word/2012/wordml" xmlns:w16cex="http://schemas.microsoft.com/office/word/2018/wordml/cex" xmlns:w16cid="http://schemas.microsoft.com/office/word/2016/wordml/cid" xmlns:w16="http://schemas.microsoft.com/office/word/2018/wordml" xmlns:w16se="http://schemas.microsoft.com/office/word/2015/wordml/symex" xmlns:wpg="http://schemas.microsoft.com/office/word/2010/wordprocessingGroup" xmlns:wpi="http://schemas.microsoft.com/office/word/2010/wordprocessingInk" xmlns:wne="http://schemas.microsoft.com/office/word/2006/wordml" xmlns:wps="http://schemas.microsoft.com/office/word/2010/wordprocessingShape" mc:Ignorable="w14 w15 w16se w16cid w16 w16cex wp14">
+<w:document xmlns:wpc="http://schemas.microsoft.com/office/word/2010/wordprocessingCanvas" xmlns:mc="http://schemas.openxmlformats.org/markup-compatibility/2006" xmlns:o="urn:schemas-microsoft-com:office:office" xmlns:r="http://schemas.openxmlformats.org/officeDocument/2006/relationships" xmlns:m="http://schemas.openxmlformats.org/officeDocument/2006/math" xmlns:v="urn:schemas-microsoft-com:vml" xmlns:wp14="http://schemas.microsoft.com/office/word/2010/wordprocessingDrawing" xmlns:wp="http://schemas.openxmlformats.org/drawingml/2006/wordprocessingDrawing" xmlns:w10="urn:schemas-microsoft-com:office:word" xmlns:w="http://schemas.openxmlformats.org/wordprocessingml/2006/main" xmlns:w14="http://schemas.microsoft.com/office/word/2010/wordml" xmlns:wpg="http://schemas.microsoft.com/office/word/2010/wordprocessingGroup" xmlns:wpi="http://schemas.microsoft.com/office/word/2010/wordprocessingInk" xmlns:wne="http://schemas.microsoft.com/office/word/2006/wordml" xmlns:wps="http://schemas.microsoft.com/office/word/2010/wordprocessingShape" mc:Ignorable="w14 wp14">
   <w:body>
     <w:p>
       <w:pPr>
@@ -13,6 +13,8 @@
           <w:szCs w:val="44"/>
         </w:rPr>
       </w:pPr>
+      <w:bookmarkStart w:id="0" w:name="_GoBack"/>
+      <w:bookmarkEnd w:id="0"/>
     </w:p>
     <w:p>
       <w:pPr>
@@ -320,7 +322,192 @@
           <w:sz w:val="32"/>
           <w:szCs w:val="32"/>
         </w:rPr>
-        <w:t>– svaka klasa treba imati samo jednu odgovornost</w:t>
+        <w:t xml:space="preserve">– </w:t>
+      </w:r>
+      <w:r>
+        <w:rPr>
+          <w:rFonts w:ascii="Cambria Math" w:hAnsi="Cambria Math"/>
+          <w:sz w:val="32"/>
+          <w:szCs w:val="32"/>
+        </w:rPr>
+        <w:t>Svaka klasa mora imati samo jedan razlog za promjenu.</w:t>
+      </w:r>
+      <w:r>
+        <w:rPr>
+          <w:rFonts w:ascii="Cambria Math" w:hAnsi="Cambria Math"/>
+          <w:sz w:val="32"/>
+          <w:szCs w:val="32"/>
+        </w:rPr>
+        <w:br/>
+        <w:t>Dakle, u jednoj klasi se grupišu funkcionalnosti koje se mijenjaju iz istog razloga, te sa na taj način ograničava utjecaj promjena koje se mogu desiti. Ukoliko se primijeni ovaj princip, postiže se upravo to da se promjene odraze na manji broj klasa (u odnosu na situaciju kada Single responsibility princip nije zadovoljen).</w:t>
+      </w:r>
+    </w:p>
+    <w:p>
+      <w:pPr>
+        <w:pStyle w:val="ListParagraph"/>
+        <w:numPr>
+          <w:ilvl w:val="0"/>
+          <w:numId w:val="2"/>
+        </w:numPr>
+        <w:tabs>
+          <w:tab w:val="left" w:pos="7440"/>
+        </w:tabs>
+        <w:rPr>
+          <w:rFonts w:ascii="Cambria Math" w:hAnsi="Cambria Math"/>
+          <w:sz w:val="32"/>
+          <w:szCs w:val="32"/>
+        </w:rPr>
+      </w:pPr>
+      <w:r>
+        <w:rPr>
+          <w:rFonts w:ascii="Cambria Math" w:hAnsi="Cambria Math"/>
+          <w:sz w:val="32"/>
+          <w:szCs w:val="32"/>
+        </w:rPr>
+        <w:t xml:space="preserve">Da bi se ispoštovao ovaj princip, sistem je dizajniran tako da su u klasama grupisane </w:t>
+      </w:r>
+      <w:r>
+        <w:rPr>
+          <w:rFonts w:ascii="Cambria Math" w:hAnsi="Cambria Math"/>
+          <w:sz w:val="32"/>
+          <w:szCs w:val="32"/>
+        </w:rPr>
+        <w:t xml:space="preserve">samo </w:t>
+      </w:r>
+      <w:r>
+        <w:rPr>
+          <w:rFonts w:ascii="Cambria Math" w:hAnsi="Cambria Math"/>
+          <w:sz w:val="32"/>
+          <w:szCs w:val="32"/>
+        </w:rPr>
+        <w:t xml:space="preserve">one metode koje se mijenjaju iz istog razloga. </w:t>
+      </w:r>
+      <w:r>
+        <w:rPr>
+          <w:rFonts w:ascii="Cambria Math" w:hAnsi="Cambria Math"/>
+          <w:sz w:val="32"/>
+          <w:szCs w:val="32"/>
+        </w:rPr>
+        <w:t xml:space="preserve">Ovime je postignuto da ukoliko dođe do promjena one se dešavaju na jednom mjestu, u jednom modulu, te znatno olakšava izmjene u kodu koje je potrebno napraviti da bi isti funkcionisao pravilno. </w:t>
+      </w:r>
+    </w:p>
+    <w:p>
+      <w:pPr>
+        <w:pStyle w:val="ListParagraph"/>
+        <w:numPr>
+          <w:ilvl w:val="0"/>
+          <w:numId w:val="2"/>
+        </w:numPr>
+        <w:tabs>
+          <w:tab w:val="left" w:pos="7440"/>
+        </w:tabs>
+        <w:rPr>
+          <w:rFonts w:ascii="Cambria Math" w:hAnsi="Cambria Math"/>
+          <w:sz w:val="32"/>
+          <w:szCs w:val="32"/>
+        </w:rPr>
+      </w:pPr>
+      <w:r>
+        <w:rPr>
+          <w:rFonts w:ascii="Cambria Math" w:hAnsi="Cambria Math"/>
+          <w:sz w:val="32"/>
+          <w:szCs w:val="32"/>
+        </w:rPr>
+        <w:t>Kao primjer možemo uzeti klasu Aktivnost. Ona sadrži get i set metode koje postavljaju i vraćaju vrijednosti atributa date klase. U slučaju da dođe do nekih promjena, potrebno ih je izvršiti samo na jednom mjestu i na taj način je ograničen utjecaj promjena na sistem.</w:t>
+      </w:r>
+    </w:p>
+    <w:p>
+      <w:pPr>
+        <w:tabs>
+          <w:tab w:val="left" w:pos="7440"/>
+        </w:tabs>
+        <w:rPr>
+          <w:rFonts w:ascii="Cambria Math" w:hAnsi="Cambria Math"/>
+          <w:sz w:val="32"/>
+          <w:szCs w:val="32"/>
+        </w:rPr>
+      </w:pPr>
+      <w:r>
+        <w:rPr>
+          <w:rFonts w:ascii="Cambria Math" w:hAnsi="Cambria Math"/>
+          <w:b/>
+          <w:bCs/>
+          <w:sz w:val="32"/>
+          <w:szCs w:val="32"/>
+        </w:rPr>
+        <w:t xml:space="preserve">O princip </w:t>
+      </w:r>
+      <w:r>
+        <w:rPr>
+          <w:rFonts w:ascii="Cambria Math" w:hAnsi="Cambria Math"/>
+          <w:b/>
+          <w:bCs/>
+          <w:sz w:val="32"/>
+          <w:szCs w:val="32"/>
+        </w:rPr>
+        <w:t xml:space="preserve">–  </w:t>
+      </w:r>
+      <w:r>
+        <w:rPr>
+          <w:rFonts w:ascii="Cambria Math" w:hAnsi="Cambria Math"/>
+          <w:bCs/>
+          <w:sz w:val="32"/>
+          <w:szCs w:val="32"/>
+        </w:rPr>
+        <w:t>Ovaj</w:t>
+      </w:r>
+      <w:r>
+        <w:rPr>
+          <w:rFonts w:ascii="Cambria Math" w:hAnsi="Cambria Math"/>
+          <w:b/>
+          <w:bCs/>
+          <w:sz w:val="32"/>
+          <w:szCs w:val="32"/>
+        </w:rPr>
+        <w:t xml:space="preserve"> </w:t>
+      </w:r>
+      <w:r>
+        <w:rPr>
+          <w:rFonts w:ascii="Cambria Math" w:hAnsi="Cambria Math"/>
+          <w:bCs/>
+          <w:sz w:val="32"/>
+          <w:szCs w:val="32"/>
+        </w:rPr>
+        <w:t>princip nalaže da</w:t>
+      </w:r>
+      <w:r>
+        <w:rPr>
+          <w:rFonts w:ascii="Cambria Math" w:hAnsi="Cambria Math"/>
+          <w:b/>
+          <w:bCs/>
+          <w:sz w:val="32"/>
+          <w:szCs w:val="32"/>
+        </w:rPr>
+        <w:t xml:space="preserve"> </w:t>
+      </w:r>
+      <w:r>
+        <w:rPr>
+          <w:rFonts w:ascii="Cambria Math" w:hAnsi="Cambria Math"/>
+          <w:sz w:val="32"/>
+          <w:szCs w:val="32"/>
+        </w:rPr>
+        <w:t xml:space="preserve">sistem </w:t>
+      </w:r>
+      <w:r>
+        <w:rPr>
+          <w:rFonts w:ascii="Cambria Math" w:hAnsi="Cambria Math"/>
+          <w:sz w:val="32"/>
+          <w:szCs w:val="32"/>
+        </w:rPr>
+        <w:t>treba biti o</w:t>
+      </w:r>
+      <w:r>
+        <w:rPr>
+          <w:rFonts w:ascii="Cambria Math" w:hAnsi="Cambria Math"/>
+          <w:sz w:val="32"/>
+          <w:szCs w:val="32"/>
+        </w:rPr>
+        <w:t>tvoren za nadogradnje, a zatvoren sa modifikacije. Ovo znači da se promjene u samoj implementaciji sistema ne trebaju dešavati svaki put kada se zahtjevi koje sistem treba ispunjavati promijene. Dakle, treba uzeti u obzir mogućnost da će u budućnosti biti potrebno dodati nove funckionalnosti u sistem, ali tako da se postojeći kod ne modifikuje, nego nadogradi novim mogućnostima. Ovaj princip djeluje možda bespotreban kada ga razmatramo na primjeru programa od nekoliko desetina ili stotina linija, ali kada je u pitanju kod od više hiljada linija, ovaj princip je veoma važan i koristan.</w:t>
       </w:r>
     </w:p>
     <w:p>
@@ -335,47 +522,28 @@
         </w:tabs>
         <w:rPr>
           <w:rFonts w:ascii="Cambria Math" w:hAnsi="Cambria Math"/>
-          <w:sz w:val="32"/>
-          <w:szCs w:val="32"/>
-        </w:rPr>
-      </w:pPr>
-      <w:r>
-        <w:rPr>
-          <w:rFonts w:ascii="Cambria Math" w:hAnsi="Cambria Math"/>
-          <w:sz w:val="32"/>
-          <w:szCs w:val="32"/>
-        </w:rPr>
-        <w:t>Svaka klasa je napravljena samo zbog jednog razloga, kako bi obavljala samo jedan zadatak odnosno služila jednom cilju. Imamo velik broj klasa samo kako bi se ovaj princip zadovoljio. Za sve funkcionalnosti za koje smo smatrali da su nespojive smo pravili posebno klase kako bi sebi olakšali i sve funkcionalnosti pokrili odgovarajućim klasama.</w:t>
-      </w:r>
-    </w:p>
-    <w:p>
-      <w:pPr>
-        <w:tabs>
-          <w:tab w:val="left" w:pos="7440"/>
-        </w:tabs>
-        <w:rPr>
-          <w:rFonts w:ascii="Cambria Math" w:hAnsi="Cambria Math"/>
-          <w:sz w:val="32"/>
-          <w:szCs w:val="32"/>
-        </w:rPr>
-      </w:pPr>
-      <w:r>
-        <w:rPr>
-          <w:rFonts w:ascii="Cambria Math" w:hAnsi="Cambria Math"/>
-          <w:b/>
-          <w:bCs/>
-          <w:sz w:val="32"/>
-          <w:szCs w:val="32"/>
-        </w:rPr>
-        <w:t xml:space="preserve">O princip - </w:t>
-      </w:r>
-      <w:r>
-        <w:rPr>
-          <w:rFonts w:ascii="Cambria Math" w:hAnsi="Cambria Math"/>
-          <w:sz w:val="32"/>
-          <w:szCs w:val="32"/>
-        </w:rPr>
-        <w:t>klasa treba biti otvorena za nadogradnje, ali ne i za modifikacije</w:t>
+          <w:b/>
+          <w:bCs/>
+          <w:sz w:val="32"/>
+          <w:szCs w:val="32"/>
+        </w:rPr>
+      </w:pPr>
+      <w:r>
+        <w:rPr>
+          <w:rFonts w:ascii="Cambria Math" w:hAnsi="Cambria Math"/>
+          <w:sz w:val="32"/>
+          <w:szCs w:val="32"/>
+        </w:rPr>
+        <w:lastRenderedPageBreak/>
+        <w:t xml:space="preserve">Klase imaju veliki broj metoda te ih se još može dodavati bez da se mijenja sami nukleus klase, odnosno dodavanje novih metoda neće implicirati da se čitava klasa mora mijenjati </w:t>
+      </w:r>
+      <w:r>
+        <w:rPr>
+          <w:rFonts w:ascii="Cambria Math" w:hAnsi="Cambria Math"/>
+          <w:sz w:val="32"/>
+          <w:szCs w:val="32"/>
+        </w:rPr>
+        <w:t>odnosno modificirati. Također većina klasa sadrži samo kolekcije objekata drugih klasa tako da izmjena u nekoj klasi neće implicirati da se neka druga klasa radi toga mora mijenjati. Napomenimo da je čitava ideja(logika) iza sistema razrađena(dani planiranja) i sve je pravljeno sa jasnom vizijom implementacije svega.</w:t>
       </w:r>
     </w:p>
     <w:p>
@@ -402,15 +570,48 @@
           <w:sz w:val="32"/>
           <w:szCs w:val="32"/>
         </w:rPr>
-        <w:t xml:space="preserve">Klase imaju veliki broj metoda te ih se još može dodavati bez da se mijenja sami nukleus klase, odnosno dodavanje novih metoda neće implicirati da se čitava klasa mora mijenjati </w:t>
-      </w:r>
-      <w:r>
-        <w:rPr>
-          <w:rFonts w:ascii="Cambria Math" w:hAnsi="Cambria Math"/>
-          <w:sz w:val="32"/>
-          <w:szCs w:val="32"/>
-        </w:rPr>
-        <w:t>odnosno modificirati. Također većina klasa sadrži samo kolekcije objekata drugih klasa tako da izmjena u nekoj klasi neće implicirati da se neka druga klasa radi toga mora mijenjati. Napomenimo da je čitava ideja(logika) iza sistema razrađena(dani planiranja) i sve je pravljeno sa jasnom vizijom implementacije svega.</w:t>
+        <w:t xml:space="preserve">Primjer ispunjenja ovog principa možemo vidjeti u klasi PredmetZaStudenta. Ona sadrži listu </w:t>
+      </w:r>
+      <w:r>
+        <w:rPr>
+          <w:rFonts w:ascii="Cambria Math" w:hAnsi="Cambria Math"/>
+          <w:i/>
+          <w:sz w:val="32"/>
+          <w:szCs w:val="32"/>
+        </w:rPr>
+        <w:t>List&lt;Aktivnosti&gt;.</w:t>
+      </w:r>
+      <w:r>
+        <w:rPr>
+          <w:rFonts w:ascii="Cambria Math" w:hAnsi="Cambria Math"/>
+          <w:sz w:val="32"/>
+          <w:szCs w:val="32"/>
+        </w:rPr>
+        <w:t xml:space="preserve">  Aktivnosti je apstraktna klasa iz koje se nasljeđuju tipovi aktivnosti kao što je već urađeno za ispite i zadaće. Da smo imali dvije odvojene liste za aktivnosti i zadaće, Open closed princip bi bio narušen. Naime, ako bismo u sistem dodali novi tip aktivnosti, recimo seminarski rad, u klasi PredmetZaStudenta bismo morali dodati novu kolekciju koja sadrži tip SeminarskiRad. Rješenje ovog problema je da se sve vrste aktivnosti nasljeđuju iz apstraktne bazne klase Aktivnosti, a da u klasi PredmetZaStudenta imamo kolekciju </w:t>
+      </w:r>
+      <w:r>
+        <w:rPr>
+          <w:rFonts w:ascii="Cambria Math" w:hAnsi="Cambria Math"/>
+          <w:sz w:val="32"/>
+          <w:szCs w:val="32"/>
+        </w:rPr>
+        <w:t xml:space="preserve">koja sadrži </w:t>
+      </w:r>
+      <w:r>
+        <w:rPr>
+          <w:rFonts w:ascii="Cambria Math" w:hAnsi="Cambria Math"/>
+          <w:sz w:val="32"/>
+          <w:szCs w:val="32"/>
+        </w:rPr>
+        <w:t>Aktivnosti</w:t>
+      </w:r>
+      <w:r>
+        <w:rPr>
+          <w:rFonts w:ascii="Cambria Math" w:hAnsi="Cambria Math"/>
+          <w:sz w:val="32"/>
+          <w:szCs w:val="32"/>
+        </w:rPr>
+        <w:t>. Korištenjem polimorfnog kontejnera je riješen ovaj problem.</w:t>
       </w:r>
     </w:p>
     <w:p>
@@ -561,7 +762,23 @@
           <w:sz w:val="32"/>
           <w:szCs w:val="32"/>
         </w:rPr>
-        <w:t xml:space="preserve">Očito je da je na mjestima gdje se koristi osnovni objekat može koristiti i izvedeni objekat po potrebi, ali slijedit ćemo pravilo da vazda vratimo pokazivač na osnovni tip iz metoda npr </w:t>
+        <w:t>Očito je da je na mjestima gdje se koristi osnovni objekat može koristiti i izvedeni objekat po potrebi</w:t>
+      </w:r>
+      <w:r>
+        <w:rPr>
+          <w:rFonts w:ascii="Cambria Math" w:hAnsi="Cambria Math"/>
+          <w:sz w:val="32"/>
+          <w:szCs w:val="32"/>
+        </w:rPr>
+        <w:t xml:space="preserve">, ali slijedit ćemo pravilo da uvijek </w:t>
+      </w:r>
+      <w:r>
+        <w:rPr>
+          <w:rFonts w:ascii="Cambria Math" w:hAnsi="Cambria Math"/>
+          <w:sz w:val="32"/>
+          <w:szCs w:val="32"/>
+        </w:rPr>
+        <w:t xml:space="preserve">vratimo pokazivač na osnovni tip iz metoda npr </w:t>
       </w:r>
       <w:r>
         <w:rPr>
@@ -572,6 +789,16 @@
           <w:szCs w:val="32"/>
         </w:rPr>
         <w:t xml:space="preserve">List&lt;Aktivnost&gt; </w:t>
+      </w:r>
+      <w:r>
+        <w:rPr>
+          <w:rFonts w:ascii="Cambria Math" w:hAnsi="Cambria Math"/>
+          <w:i/>
+          <w:iCs/>
+          <w:sz w:val="32"/>
+          <w:szCs w:val="32"/>
+        </w:rPr>
+        <w:t xml:space="preserve">, </w:t>
       </w:r>
       <w:r>
         <w:rPr>
@@ -631,7 +858,6 @@
           <w:sz w:val="32"/>
           <w:szCs w:val="32"/>
         </w:rPr>
-        <w:lastRenderedPageBreak/>
         <w:t xml:space="preserve">I princip – </w:t>
       </w:r>
       <w:r>
@@ -836,7 +1062,23 @@
           <w:sz w:val="32"/>
           <w:szCs w:val="32"/>
         </w:rPr>
-        <w:t xml:space="preserve">  koje su bazne klase a nisu apstraktne klase jer će se po defautlu podrazumijevati da je npr BSC student objekat tipa </w:t>
+        <w:t xml:space="preserve">  koje su bazne klase a nisu apstr</w:t>
+      </w:r>
+      <w:r>
+        <w:rPr>
+          <w:rFonts w:ascii="Cambria Math" w:hAnsi="Cambria Math"/>
+          <w:sz w:val="32"/>
+          <w:szCs w:val="32"/>
+        </w:rPr>
+        <w:t>aktne klase jer će se po default</w:t>
+      </w:r>
+      <w:r>
+        <w:rPr>
+          <w:rFonts w:ascii="Cambria Math" w:hAnsi="Cambria Math"/>
+          <w:sz w:val="32"/>
+          <w:szCs w:val="32"/>
+        </w:rPr>
+        <w:t xml:space="preserve">u podrazumijevati da je npr BSC student objekat tipa </w:t>
       </w:r>
       <w:r>
         <w:rPr>
@@ -862,7 +1104,23 @@
           <w:sz w:val="32"/>
           <w:szCs w:val="32"/>
         </w:rPr>
-        <w:t xml:space="preserve">moć će se instancirati dok će se moći i instancirati objekat tipa </w:t>
+        <w:t>moć</w:t>
+      </w:r>
+      <w:r>
+        <w:rPr>
+          <w:rFonts w:ascii="Cambria Math" w:hAnsi="Cambria Math"/>
+          <w:sz w:val="32"/>
+          <w:szCs w:val="32"/>
+        </w:rPr>
+        <w:t>i</w:t>
+      </w:r>
+      <w:r>
+        <w:rPr>
+          <w:rFonts w:ascii="Cambria Math" w:hAnsi="Cambria Math"/>
+          <w:sz w:val="32"/>
+          <w:szCs w:val="32"/>
+        </w:rPr>
+        <w:t xml:space="preserve"> će se instancirati dok će se moći i instancirati objekat tipa </w:t>
       </w:r>
       <w:r>
         <w:rPr>
@@ -991,8 +1249,8 @@
 </file>
 
 <file path=word/numbering.xml><?xml version="1.0" encoding="utf-8"?>
-<w:numbering xmlns:wpc="http://schemas.microsoft.com/office/word/2010/wordprocessingCanvas" xmlns:cx="http://schemas.microsoft.com/office/drawing/2014/chartex" xmlns:cx1="http://schemas.microsoft.com/office/drawing/2015/9/8/chartex" xmlns:cx2="http://schemas.microsoft.com/office/drawing/2015/10/21/chartex" xmlns:cx3="http://schemas.microsoft.com/office/drawing/2016/5/9/chartex" xmlns:cx4="http://schemas.microsoft.com/office/drawing/2016/5/10/chartex" xmlns:cx5="http://schemas.microsoft.com/office/drawing/2016/5/11/chartex" xmlns:cx6="http://schemas.microsoft.com/office/drawing/2016/5/12/chartex" xmlns:cx7="http://schemas.microsoft.com/office/drawing/2016/5/13/chartex" xmlns:cx8="http://schemas.microsoft.com/office/drawing/2016/5/14/chartex" xmlns:mc="http://schemas.openxmlformats.org/markup-compatibility/2006" xmlns:aink="http://schemas.microsoft.com/office/drawing/2016/ink" xmlns:am3d="http://schemas.microsoft.com/office/drawing/2017/model3d" xmlns:o="urn:schemas-microsoft-com:office:office" xmlns:r="http://schemas.openxmlformats.org/officeDocument/2006/relationships" xmlns:m="http://schemas.openxmlformats.org/officeDocument/2006/math" xmlns:v="urn:schemas-microsoft-com:vml" xmlns:wp14="http://schemas.microsoft.com/office/word/2010/wordprocessingDrawing" xmlns:wp="http://schemas.openxmlformats.org/drawingml/2006/wordprocessingDrawing" xmlns:w10="urn:schemas-microsoft-com:office:word" xmlns:w="http://schemas.openxmlformats.org/wordprocessingml/2006/main" xmlns:w14="http://schemas.microsoft.com/office/word/2010/wordml" xmlns:w15="http://schemas.microsoft.com/office/word/2012/wordml" xmlns:w16cex="http://schemas.microsoft.com/office/word/2018/wordml/cex" xmlns:w16cid="http://schemas.microsoft.com/office/word/2016/wordml/cid" xmlns:w16="http://schemas.microsoft.com/office/word/2018/wordml" xmlns:w16se="http://schemas.microsoft.com/office/word/2015/wordml/symex" xmlns:wpg="http://schemas.microsoft.com/office/word/2010/wordprocessingGroup" xmlns:wpi="http://schemas.microsoft.com/office/word/2010/wordprocessingInk" xmlns:wne="http://schemas.microsoft.com/office/word/2006/wordml" xmlns:wps="http://schemas.microsoft.com/office/word/2010/wordprocessingShape" mc:Ignorable="w14 w15 w16se w16cid w16 w16cex wp14">
-  <w:abstractNum w:abstractNumId="0" w15:restartNumberingAfterBreak="0">
+<w:numbering xmlns:wpc="http://schemas.microsoft.com/office/word/2010/wordprocessingCanvas" xmlns:mc="http://schemas.openxmlformats.org/markup-compatibility/2006" xmlns:o="urn:schemas-microsoft-com:office:office" xmlns:r="http://schemas.openxmlformats.org/officeDocument/2006/relationships" xmlns:m="http://schemas.openxmlformats.org/officeDocument/2006/math" xmlns:v="urn:schemas-microsoft-com:vml" xmlns:wp14="http://schemas.microsoft.com/office/word/2010/wordprocessingDrawing" xmlns:wp="http://schemas.openxmlformats.org/drawingml/2006/wordprocessingDrawing" xmlns:w10="urn:schemas-microsoft-com:office:word" xmlns:w="http://schemas.openxmlformats.org/wordprocessingml/2006/main" xmlns:w14="http://schemas.microsoft.com/office/word/2010/wordml" xmlns:wpg="http://schemas.microsoft.com/office/word/2010/wordprocessingGroup" xmlns:wpi="http://schemas.microsoft.com/office/word/2010/wordprocessingInk" xmlns:wne="http://schemas.microsoft.com/office/word/2006/wordml" xmlns:wps="http://schemas.microsoft.com/office/word/2010/wordprocessingShape" mc:Ignorable="w14 wp14">
+  <w:abstractNum w:abstractNumId="0">
     <w:nsid w:val="316643D7"/>
     <w:multiLevelType w:val="hybridMultilevel"/>
     <w:tmpl w:val="2E4EF596"/>
@@ -1105,14 +1363,130 @@
       </w:rPr>
     </w:lvl>
   </w:abstractNum>
+  <w:abstractNum w:abstractNumId="1">
+    <w:nsid w:val="353E3688"/>
+    <w:multiLevelType w:val="hybridMultilevel"/>
+    <w:tmpl w:val="887A199A"/>
+    <w:lvl w:ilvl="0" w:tplc="0409000B">
+      <w:start w:val="1"/>
+      <w:numFmt w:val="bullet"/>
+      <w:lvlText w:val=""/>
+      <w:lvlJc w:val="left"/>
+      <w:pPr>
+        <w:ind w:left="792" w:hanging="360"/>
+      </w:pPr>
+      <w:rPr>
+        <w:rFonts w:ascii="Wingdings" w:hAnsi="Wingdings" w:hint="default"/>
+      </w:rPr>
+    </w:lvl>
+    <w:lvl w:ilvl="1" w:tplc="04090003" w:tentative="1">
+      <w:start w:val="1"/>
+      <w:numFmt w:val="bullet"/>
+      <w:lvlText w:val="o"/>
+      <w:lvlJc w:val="left"/>
+      <w:pPr>
+        <w:ind w:left="1512" w:hanging="360"/>
+      </w:pPr>
+      <w:rPr>
+        <w:rFonts w:ascii="Courier New" w:hAnsi="Courier New" w:cs="Courier New" w:hint="default"/>
+      </w:rPr>
+    </w:lvl>
+    <w:lvl w:ilvl="2" w:tplc="04090005" w:tentative="1">
+      <w:start w:val="1"/>
+      <w:numFmt w:val="bullet"/>
+      <w:lvlText w:val=""/>
+      <w:lvlJc w:val="left"/>
+      <w:pPr>
+        <w:ind w:left="2232" w:hanging="360"/>
+      </w:pPr>
+      <w:rPr>
+        <w:rFonts w:ascii="Wingdings" w:hAnsi="Wingdings" w:hint="default"/>
+      </w:rPr>
+    </w:lvl>
+    <w:lvl w:ilvl="3" w:tplc="04090001" w:tentative="1">
+      <w:start w:val="1"/>
+      <w:numFmt w:val="bullet"/>
+      <w:lvlText w:val=""/>
+      <w:lvlJc w:val="left"/>
+      <w:pPr>
+        <w:ind w:left="2952" w:hanging="360"/>
+      </w:pPr>
+      <w:rPr>
+        <w:rFonts w:ascii="Symbol" w:hAnsi="Symbol" w:hint="default"/>
+      </w:rPr>
+    </w:lvl>
+    <w:lvl w:ilvl="4" w:tplc="04090003" w:tentative="1">
+      <w:start w:val="1"/>
+      <w:numFmt w:val="bullet"/>
+      <w:lvlText w:val="o"/>
+      <w:lvlJc w:val="left"/>
+      <w:pPr>
+        <w:ind w:left="3672" w:hanging="360"/>
+      </w:pPr>
+      <w:rPr>
+        <w:rFonts w:ascii="Courier New" w:hAnsi="Courier New" w:cs="Courier New" w:hint="default"/>
+      </w:rPr>
+    </w:lvl>
+    <w:lvl w:ilvl="5" w:tplc="04090005" w:tentative="1">
+      <w:start w:val="1"/>
+      <w:numFmt w:val="bullet"/>
+      <w:lvlText w:val=""/>
+      <w:lvlJc w:val="left"/>
+      <w:pPr>
+        <w:ind w:left="4392" w:hanging="360"/>
+      </w:pPr>
+      <w:rPr>
+        <w:rFonts w:ascii="Wingdings" w:hAnsi="Wingdings" w:hint="default"/>
+      </w:rPr>
+    </w:lvl>
+    <w:lvl w:ilvl="6" w:tplc="04090001" w:tentative="1">
+      <w:start w:val="1"/>
+      <w:numFmt w:val="bullet"/>
+      <w:lvlText w:val=""/>
+      <w:lvlJc w:val="left"/>
+      <w:pPr>
+        <w:ind w:left="5112" w:hanging="360"/>
+      </w:pPr>
+      <w:rPr>
+        <w:rFonts w:ascii="Symbol" w:hAnsi="Symbol" w:hint="default"/>
+      </w:rPr>
+    </w:lvl>
+    <w:lvl w:ilvl="7" w:tplc="04090003" w:tentative="1">
+      <w:start w:val="1"/>
+      <w:numFmt w:val="bullet"/>
+      <w:lvlText w:val="o"/>
+      <w:lvlJc w:val="left"/>
+      <w:pPr>
+        <w:ind w:left="5832" w:hanging="360"/>
+      </w:pPr>
+      <w:rPr>
+        <w:rFonts w:ascii="Courier New" w:hAnsi="Courier New" w:cs="Courier New" w:hint="default"/>
+      </w:rPr>
+    </w:lvl>
+    <w:lvl w:ilvl="8" w:tplc="04090005" w:tentative="1">
+      <w:start w:val="1"/>
+      <w:numFmt w:val="bullet"/>
+      <w:lvlText w:val=""/>
+      <w:lvlJc w:val="left"/>
+      <w:pPr>
+        <w:ind w:left="6552" w:hanging="360"/>
+      </w:pPr>
+      <w:rPr>
+        <w:rFonts w:ascii="Wingdings" w:hAnsi="Wingdings" w:hint="default"/>
+      </w:rPr>
+    </w:lvl>
+  </w:abstractNum>
   <w:num w:numId="1">
     <w:abstractNumId w:val="0"/>
+  </w:num>
+  <w:num w:numId="2">
+    <w:abstractNumId w:val="1"/>
   </w:num>
 </w:numbering>
 </file>
 
 <file path=word/styles.xml><?xml version="1.0" encoding="utf-8"?>
-<w:styles xmlns:mc="http://schemas.openxmlformats.org/markup-compatibility/2006" xmlns:r="http://schemas.openxmlformats.org/officeDocument/2006/relationships" xmlns:w="http://schemas.openxmlformats.org/wordprocessingml/2006/main" xmlns:w14="http://schemas.microsoft.com/office/word/2010/wordml" xmlns:w15="http://schemas.microsoft.com/office/word/2012/wordml" xmlns:w16cex="http://schemas.microsoft.com/office/word/2018/wordml/cex" xmlns:w16cid="http://schemas.microsoft.com/office/word/2016/wordml/cid" xmlns:w16="http://schemas.microsoft.com/office/word/2018/wordml" xmlns:w16se="http://schemas.microsoft.com/office/word/2015/wordml/symex" mc:Ignorable="w14 w15 w16se w16cid w16 w16cex">
+<w:styles xmlns:mc="http://schemas.openxmlformats.org/markup-compatibility/2006" xmlns:r="http://schemas.openxmlformats.org/officeDocument/2006/relationships" xmlns:w="http://schemas.openxmlformats.org/wordprocessingml/2006/main" xmlns:w14="http://schemas.microsoft.com/office/word/2010/wordml" mc:Ignorable="w14">
   <w:docDefaults>
     <w:rPrDefault>
       <w:rPr>
@@ -1128,383 +1502,144 @@
       </w:pPr>
     </w:pPrDefault>
   </w:docDefaults>
-  <w:latentStyles w:defLockedState="0" w:defUIPriority="99" w:defSemiHidden="0" w:defUnhideWhenUsed="0" w:defQFormat="0" w:count="376">
-    <w:lsdException w:name="Normal" w:uiPriority="0" w:qFormat="1"/>
-    <w:lsdException w:name="heading 1" w:uiPriority="9" w:qFormat="1"/>
-    <w:lsdException w:name="heading 2" w:semiHidden="1" w:uiPriority="9" w:unhideWhenUsed="1" w:qFormat="1"/>
-    <w:lsdException w:name="heading 3" w:semiHidden="1" w:uiPriority="9" w:unhideWhenUsed="1" w:qFormat="1"/>
-    <w:lsdException w:name="heading 4" w:semiHidden="1" w:uiPriority="9" w:unhideWhenUsed="1" w:qFormat="1"/>
-    <w:lsdException w:name="heading 5" w:semiHidden="1" w:uiPriority="9" w:unhideWhenUsed="1" w:qFormat="1"/>
-    <w:lsdException w:name="heading 6" w:semiHidden="1" w:uiPriority="9" w:unhideWhenUsed="1" w:qFormat="1"/>
-    <w:lsdException w:name="heading 7" w:semiHidden="1" w:uiPriority="9" w:unhideWhenUsed="1" w:qFormat="1"/>
-    <w:lsdException w:name="heading 8" w:semiHidden="1" w:uiPriority="9" w:unhideWhenUsed="1" w:qFormat="1"/>
-    <w:lsdException w:name="heading 9" w:semiHidden="1" w:uiPriority="9" w:unhideWhenUsed="1" w:qFormat="1"/>
-    <w:lsdException w:name="index 1" w:semiHidden="1" w:unhideWhenUsed="1"/>
-    <w:lsdException w:name="index 2" w:semiHidden="1" w:unhideWhenUsed="1"/>
-    <w:lsdException w:name="index 3" w:semiHidden="1" w:unhideWhenUsed="1"/>
-    <w:lsdException w:name="index 4" w:semiHidden="1" w:unhideWhenUsed="1"/>
-    <w:lsdException w:name="index 5" w:semiHidden="1" w:unhideWhenUsed="1"/>
-    <w:lsdException w:name="index 6" w:semiHidden="1" w:unhideWhenUsed="1"/>
-    <w:lsdException w:name="index 7" w:semiHidden="1" w:unhideWhenUsed="1"/>
-    <w:lsdException w:name="index 8" w:semiHidden="1" w:unhideWhenUsed="1"/>
-    <w:lsdException w:name="index 9" w:semiHidden="1" w:unhideWhenUsed="1"/>
-    <w:lsdException w:name="toc 1" w:semiHidden="1" w:uiPriority="39" w:unhideWhenUsed="1"/>
-    <w:lsdException w:name="toc 2" w:semiHidden="1" w:uiPriority="39" w:unhideWhenUsed="1"/>
-    <w:lsdException w:name="toc 3" w:semiHidden="1" w:uiPriority="39" w:unhideWhenUsed="1"/>
-    <w:lsdException w:name="toc 4" w:semiHidden="1" w:uiPriority="39" w:unhideWhenUsed="1"/>
-    <w:lsdException w:name="toc 5" w:semiHidden="1" w:uiPriority="39" w:unhideWhenUsed="1"/>
-    <w:lsdException w:name="toc 6" w:semiHidden="1" w:uiPriority="39" w:unhideWhenUsed="1"/>
-    <w:lsdException w:name="toc 7" w:semiHidden="1" w:uiPriority="39" w:unhideWhenUsed="1"/>
-    <w:lsdException w:name="toc 8" w:semiHidden="1" w:uiPriority="39" w:unhideWhenUsed="1"/>
-    <w:lsdException w:name="toc 9" w:semiHidden="1" w:uiPriority="39" w:unhideWhenUsed="1"/>
-    <w:lsdException w:name="Normal Indent" w:semiHidden="1" w:unhideWhenUsed="1"/>
-    <w:lsdException w:name="footnote text" w:semiHidden="1" w:unhideWhenUsed="1"/>
-    <w:lsdException w:name="annotation text" w:semiHidden="1" w:unhideWhenUsed="1"/>
-    <w:lsdException w:name="header" w:semiHidden="1" w:unhideWhenUsed="1"/>
-    <w:lsdException w:name="footer" w:semiHidden="1" w:unhideWhenUsed="1"/>
-    <w:lsdException w:name="index heading" w:semiHidden="1" w:unhideWhenUsed="1"/>
-    <w:lsdException w:name="caption" w:semiHidden="1" w:uiPriority="35" w:unhideWhenUsed="1" w:qFormat="1"/>
-    <w:lsdException w:name="table of figures" w:semiHidden="1" w:unhideWhenUsed="1"/>
-    <w:lsdException w:name="envelope address" w:semiHidden="1" w:unhideWhenUsed="1"/>
-    <w:lsdException w:name="envelope return" w:semiHidden="1" w:unhideWhenUsed="1"/>
-    <w:lsdException w:name="footnote reference" w:semiHidden="1" w:unhideWhenUsed="1"/>
-    <w:lsdException w:name="annotation reference" w:semiHidden="1" w:unhideWhenUsed="1"/>
-    <w:lsdException w:name="line number" w:semiHidden="1" w:unhideWhenUsed="1"/>
-    <w:lsdException w:name="page number" w:semiHidden="1" w:unhideWhenUsed="1"/>
-    <w:lsdException w:name="endnote reference" w:semiHidden="1" w:unhideWhenUsed="1"/>
-    <w:lsdException w:name="endnote text" w:semiHidden="1" w:unhideWhenUsed="1"/>
-    <w:lsdException w:name="table of authorities" w:semiHidden="1" w:unhideWhenUsed="1"/>
-    <w:lsdException w:name="macro" w:semiHidden="1" w:unhideWhenUsed="1"/>
-    <w:lsdException w:name="toa heading" w:semiHidden="1" w:unhideWhenUsed="1"/>
-    <w:lsdException w:name="List" w:semiHidden="1" w:unhideWhenUsed="1"/>
-    <w:lsdException w:name="List Bullet" w:semiHidden="1" w:unhideWhenUsed="1"/>
-    <w:lsdException w:name="List Number" w:semiHidden="1" w:unhideWhenUsed="1"/>
-    <w:lsdException w:name="List 2" w:semiHidden="1" w:unhideWhenUsed="1"/>
-    <w:lsdException w:name="List 3" w:semiHidden="1" w:unhideWhenUsed="1"/>
-    <w:lsdException w:name="List 4" w:semiHidden="1" w:unhideWhenUsed="1"/>
-    <w:lsdException w:name="List 5" w:semiHidden="1" w:unhideWhenUsed="1"/>
-    <w:lsdException w:name="List Bullet 2" w:semiHidden="1" w:unhideWhenUsed="1"/>
-    <w:lsdException w:name="List Bullet 3" w:semiHidden="1" w:unhideWhenUsed="1"/>
-    <w:lsdException w:name="List Bullet 4" w:semiHidden="1" w:unhideWhenUsed="1"/>
-    <w:lsdException w:name="List Bullet 5" w:semiHidden="1" w:unhideWhenUsed="1"/>
-    <w:lsdException w:name="List Number 2" w:semiHidden="1" w:unhideWhenUsed="1"/>
-    <w:lsdException w:name="List Number 3" w:semiHidden="1" w:unhideWhenUsed="1"/>
-    <w:lsdException w:name="List Number 4" w:semiHidden="1" w:unhideWhenUsed="1"/>
-    <w:lsdException w:name="List Number 5" w:semiHidden="1" w:unhideWhenUsed="1"/>
-    <w:lsdException w:name="Title" w:uiPriority="10" w:qFormat="1"/>
-    <w:lsdException w:name="Closing" w:semiHidden="1" w:unhideWhenUsed="1"/>
-    <w:lsdException w:name="Signature" w:semiHidden="1" w:unhideWhenUsed="1"/>
-    <w:lsdException w:name="Default Paragraph Font" w:semiHidden="1" w:uiPriority="1" w:unhideWhenUsed="1"/>
-    <w:lsdException w:name="Body Text" w:semiHidden="1" w:unhideWhenUsed="1"/>
-    <w:lsdException w:name="Body Text Indent" w:semiHidden="1" w:unhideWhenUsed="1"/>
-    <w:lsdException w:name="List Continue" w:semiHidden="1" w:unhideWhenUsed="1"/>
-    <w:lsdException w:name="List Continue 2" w:semiHidden="1" w:unhideWhenUsed="1"/>
-    <w:lsdException w:name="List Continue 3" w:semiHidden="1" w:unhideWhenUsed="1"/>
-    <w:lsdException w:name="List Continue 4" w:semiHidden="1" w:unhideWhenUsed="1"/>
-    <w:lsdException w:name="List Continue 5" w:semiHidden="1" w:unhideWhenUsed="1"/>
-    <w:lsdException w:name="Message Header" w:semiHidden="1" w:unhideWhenUsed="1"/>
-    <w:lsdException w:name="Subtitle" w:uiPriority="11" w:qFormat="1"/>
-    <w:lsdException w:name="Salutation" w:semiHidden="1" w:unhideWhenUsed="1"/>
-    <w:lsdException w:name="Date" w:semiHidden="1" w:unhideWhenUsed="1"/>
-    <w:lsdException w:name="Body Text First Indent" w:semiHidden="1" w:unhideWhenUsed="1"/>
-    <w:lsdException w:name="Body Text First Indent 2" w:semiHidden="1" w:unhideWhenUsed="1"/>
-    <w:lsdException w:name="Note Heading" w:semiHidden="1" w:unhideWhenUsed="1"/>
-    <w:lsdException w:name="Body Text 2" w:semiHidden="1" w:unhideWhenUsed="1"/>
-    <w:lsdException w:name="Body Text 3" w:semiHidden="1" w:unhideWhenUsed="1"/>
-    <w:lsdException w:name="Body Text Indent 2" w:semiHidden="1" w:unhideWhenUsed="1"/>
-    <w:lsdException w:name="Body Text Indent 3" w:semiHidden="1" w:unhideWhenUsed="1"/>
-    <w:lsdException w:name="Block Text" w:semiHidden="1" w:unhideWhenUsed="1"/>
-    <w:lsdException w:name="Hyperlink" w:semiHidden="1" w:unhideWhenUsed="1"/>
-    <w:lsdException w:name="FollowedHyperlink" w:semiHidden="1" w:unhideWhenUsed="1"/>
-    <w:lsdException w:name="Strong" w:uiPriority="22" w:qFormat="1"/>
-    <w:lsdException w:name="Emphasis" w:uiPriority="20" w:qFormat="1"/>
-    <w:lsdException w:name="Document Map" w:semiHidden="1" w:unhideWhenUsed="1"/>
-    <w:lsdException w:name="Plain Text" w:semiHidden="1" w:unhideWhenUsed="1"/>
-    <w:lsdException w:name="E-mail Signature" w:semiHidden="1" w:unhideWhenUsed="1"/>
-    <w:lsdException w:name="HTML Top of Form" w:semiHidden="1" w:unhideWhenUsed="1"/>
-    <w:lsdException w:name="HTML Bottom of Form" w:semiHidden="1" w:unhideWhenUsed="1"/>
-    <w:lsdException w:name="Normal (Web)" w:semiHidden="1" w:unhideWhenUsed="1"/>
-    <w:lsdException w:name="HTML Acronym" w:semiHidden="1" w:unhideWhenUsed="1"/>
-    <w:lsdException w:name="HTML Address" w:semiHidden="1" w:unhideWhenUsed="1"/>
-    <w:lsdException w:name="HTML Cite" w:semiHidden="1" w:unhideWhenUsed="1"/>
-    <w:lsdException w:name="HTML Code" w:semiHidden="1" w:unhideWhenUsed="1"/>
-    <w:lsdException w:name="HTML Definition" w:semiHidden="1" w:unhideWhenUsed="1"/>
-    <w:lsdException w:name="HTML Keyboard" w:semiHidden="1" w:unhideWhenUsed="1"/>
-    <w:lsdException w:name="HTML Preformatted" w:semiHidden="1" w:unhideWhenUsed="1"/>
-    <w:lsdException w:name="HTML Sample" w:semiHidden="1" w:unhideWhenUsed="1"/>
-    <w:lsdException w:name="HTML Typewriter" w:semiHidden="1" w:unhideWhenUsed="1"/>
-    <w:lsdException w:name="HTML Variable" w:semiHidden="1" w:unhideWhenUsed="1"/>
-    <w:lsdException w:name="Normal Table" w:semiHidden="1" w:unhideWhenUsed="1"/>
-    <w:lsdException w:name="annotation subject" w:semiHidden="1" w:unhideWhenUsed="1"/>
-    <w:lsdException w:name="No List" w:semiHidden="1" w:unhideWhenUsed="1"/>
-    <w:lsdException w:name="Outline List 1" w:semiHidden="1" w:unhideWhenUsed="1"/>
-    <w:lsdException w:name="Outline List 2" w:semiHidden="1" w:unhideWhenUsed="1"/>
-    <w:lsdException w:name="Outline List 3" w:semiHidden="1" w:unhideWhenUsed="1"/>
-    <w:lsdException w:name="Table Simple 1" w:semiHidden="1" w:unhideWhenUsed="1"/>
-    <w:lsdException w:name="Table Simple 2" w:semiHidden="1" w:unhideWhenUsed="1"/>
-    <w:lsdException w:name="Table Simple 3" w:semiHidden="1" w:unhideWhenUsed="1"/>
-    <w:lsdException w:name="Table Classic 1" w:semiHidden="1" w:unhideWhenUsed="1"/>
-    <w:lsdException w:name="Table Classic 2" w:semiHidden="1" w:unhideWhenUsed="1"/>
-    <w:lsdException w:name="Table Classic 3" w:semiHidden="1" w:unhideWhenUsed="1"/>
-    <w:lsdException w:name="Table Classic 4" w:semiHidden="1" w:unhideWhenUsed="1"/>
-    <w:lsdException w:name="Table Colorful 1" w:semiHidden="1" w:unhideWhenUsed="1"/>
-    <w:lsdException w:name="Table Colorful 2" w:semiHidden="1" w:unhideWhenUsed="1"/>
-    <w:lsdException w:name="Table Colorful 3" w:semiHidden="1" w:unhideWhenUsed="1"/>
-    <w:lsdException w:name="Table Columns 1" w:semiHidden="1" w:unhideWhenUsed="1"/>
-    <w:lsdException w:name="Table Columns 2" w:semiHidden="1" w:unhideWhenUsed="1"/>
-    <w:lsdException w:name="Table Columns 3" w:semiHidden="1" w:unhideWhenUsed="1"/>
-    <w:lsdException w:name="Table Columns 4" w:semiHidden="1" w:unhideWhenUsed="1"/>
-    <w:lsdException w:name="Table Columns 5" w:semiHidden="1" w:unhideWhenUsed="1"/>
-    <w:lsdException w:name="Table Grid 1" w:semiHidden="1" w:unhideWhenUsed="1"/>
-    <w:lsdException w:name="Table Grid 2" w:semiHidden="1" w:unhideWhenUsed="1"/>
-    <w:lsdException w:name="Table Grid 3" w:semiHidden="1" w:unhideWhenUsed="1"/>
-    <w:lsdException w:name="Table Grid 4" w:semiHidden="1" w:unhideWhenUsed="1"/>
-    <w:lsdException w:name="Table Grid 5" w:semiHidden="1" w:unhideWhenUsed="1"/>
-    <w:lsdException w:name="Table Grid 6" w:semiHidden="1" w:unhideWhenUsed="1"/>
-    <w:lsdException w:name="Table Grid 7" w:semiHidden="1" w:unhideWhenUsed="1"/>
-    <w:lsdException w:name="Table Grid 8" w:semiHidden="1" w:unhideWhenUsed="1"/>
-    <w:lsdException w:name="Table List 1" w:semiHidden="1" w:unhideWhenUsed="1"/>
-    <w:lsdException w:name="Table List 2" w:semiHidden="1" w:unhideWhenUsed="1"/>
-    <w:lsdException w:name="Table List 3" w:semiHidden="1" w:unhideWhenUsed="1"/>
-    <w:lsdException w:name="Table List 4" w:semiHidden="1" w:unhideWhenUsed="1"/>
-    <w:lsdException w:name="Table List 5" w:semiHidden="1" w:unhideWhenUsed="1"/>
-    <w:lsdException w:name="Table List 6" w:semiHidden="1" w:unhideWhenUsed="1"/>
-    <w:lsdException w:name="Table List 7" w:semiHidden="1" w:unhideWhenUsed="1"/>
-    <w:lsdException w:name="Table List 8" w:semiHidden="1" w:unhideWhenUsed="1"/>
-    <w:lsdException w:name="Table 3D effects 1" w:semiHidden="1" w:unhideWhenUsed="1"/>
-    <w:lsdException w:name="Table 3D effects 2" w:semiHidden="1" w:unhideWhenUsed="1"/>
-    <w:lsdException w:name="Table 3D effects 3" w:semiHidden="1" w:unhideWhenUsed="1"/>
-    <w:lsdException w:name="Table Contemporary" w:semiHidden="1" w:unhideWhenUsed="1"/>
-    <w:lsdException w:name="Table Elegant" w:semiHidden="1" w:unhideWhenUsed="1"/>
-    <w:lsdException w:name="Table Professional" w:semiHidden="1" w:unhideWhenUsed="1"/>
-    <w:lsdException w:name="Table Subtle 1" w:semiHidden="1" w:unhideWhenUsed="1"/>
-    <w:lsdException w:name="Table Subtle 2" w:semiHidden="1" w:unhideWhenUsed="1"/>
-    <w:lsdException w:name="Table Web 1" w:semiHidden="1" w:unhideWhenUsed="1"/>
-    <w:lsdException w:name="Table Web 2" w:semiHidden="1" w:unhideWhenUsed="1"/>
-    <w:lsdException w:name="Table Web 3" w:semiHidden="1" w:unhideWhenUsed="1"/>
-    <w:lsdException w:name="Balloon Text" w:semiHidden="1" w:unhideWhenUsed="1"/>
-    <w:lsdException w:name="Table Grid" w:uiPriority="59"/>
-    <w:lsdException w:name="Table Theme" w:semiHidden="1" w:unhideWhenUsed="1"/>
-    <w:lsdException w:name="Placeholder Text" w:semiHidden="1"/>
-    <w:lsdException w:name="No Spacing" w:uiPriority="1" w:qFormat="1"/>
-    <w:lsdException w:name="Light Shading" w:uiPriority="60"/>
-    <w:lsdException w:name="Light List" w:uiPriority="61"/>
-    <w:lsdException w:name="Light Grid" w:uiPriority="62"/>
-    <w:lsdException w:name="Medium Shading 1" w:uiPriority="63"/>
-    <w:lsdException w:name="Medium Shading 2" w:uiPriority="64"/>
-    <w:lsdException w:name="Medium List 1" w:uiPriority="65"/>
-    <w:lsdException w:name="Medium List 2" w:uiPriority="66"/>
-    <w:lsdException w:name="Medium Grid 1" w:uiPriority="67"/>
-    <w:lsdException w:name="Medium Grid 2" w:uiPriority="68"/>
-    <w:lsdException w:name="Medium Grid 3" w:uiPriority="69"/>
-    <w:lsdException w:name="Dark List" w:uiPriority="70"/>
-    <w:lsdException w:name="Colorful Shading" w:uiPriority="71"/>
-    <w:lsdException w:name="Colorful List" w:uiPriority="72"/>
-    <w:lsdException w:name="Colorful Grid" w:uiPriority="73"/>
-    <w:lsdException w:name="Light Shading Accent 1" w:uiPriority="60"/>
-    <w:lsdException w:name="Light List Accent 1" w:uiPriority="61"/>
-    <w:lsdException w:name="Light Grid Accent 1" w:uiPriority="62"/>
-    <w:lsdException w:name="Medium Shading 1 Accent 1" w:uiPriority="63"/>
-    <w:lsdException w:name="Medium Shading 2 Accent 1" w:uiPriority="64"/>
-    <w:lsdException w:name="Medium List 1 Accent 1" w:uiPriority="65"/>
-    <w:lsdException w:name="Revision" w:semiHidden="1"/>
-    <w:lsdException w:name="List Paragraph" w:uiPriority="34" w:qFormat="1"/>
-    <w:lsdException w:name="Quote" w:uiPriority="29" w:qFormat="1"/>
-    <w:lsdException w:name="Intense Quote" w:uiPriority="30" w:qFormat="1"/>
-    <w:lsdException w:name="Medium List 2 Accent 1" w:uiPriority="66"/>
-    <w:lsdException w:name="Medium Grid 1 Accent 1" w:uiPriority="67"/>
-    <w:lsdException w:name="Medium Grid 2 Accent 1" w:uiPriority="68"/>
-    <w:lsdException w:name="Medium Grid 3 Accent 1" w:uiPriority="69"/>
-    <w:lsdException w:name="Dark List Accent 1" w:uiPriority="70"/>
-    <w:lsdException w:name="Colorful Shading Accent 1" w:uiPriority="71"/>
-    <w:lsdException w:name="Colorful List Accent 1" w:uiPriority="72"/>
-    <w:lsdException w:name="Colorful Grid Accent 1" w:uiPriority="73"/>
-    <w:lsdException w:name="Light Shading Accent 2" w:uiPriority="60"/>
-    <w:lsdException w:name="Light List Accent 2" w:uiPriority="61"/>
-    <w:lsdException w:name="Light Grid Accent 2" w:uiPriority="62"/>
-    <w:lsdException w:name="Medium Shading 1 Accent 2" w:uiPriority="63"/>
-    <w:lsdException w:name="Medium Shading 2 Accent 2" w:uiPriority="64"/>
-    <w:lsdException w:name="Medium List 1 Accent 2" w:uiPriority="65"/>
-    <w:lsdException w:name="Medium List 2 Accent 2" w:uiPriority="66"/>
-    <w:lsdException w:name="Medium Grid 1 Accent 2" w:uiPriority="67"/>
-    <w:lsdException w:name="Medium Grid 2 Accent 2" w:uiPriority="68"/>
-    <w:lsdException w:name="Medium Grid 3 Accent 2" w:uiPriority="69"/>
-    <w:lsdException w:name="Dark List Accent 2" w:uiPriority="70"/>
-    <w:lsdException w:name="Colorful Shading Accent 2" w:uiPriority="71"/>
-    <w:lsdException w:name="Colorful List Accent 2" w:uiPriority="72"/>
-    <w:lsdException w:name="Colorful Grid Accent 2" w:uiPriority="73"/>
-    <w:lsdException w:name="Light Shading Accent 3" w:uiPriority="60"/>
-    <w:lsdException w:name="Light List Accent 3" w:uiPriority="61"/>
-    <w:lsdException w:name="Light Grid Accent 3" w:uiPriority="62"/>
-    <w:lsdException w:name="Medium Shading 1 Accent 3" w:uiPriority="63"/>
-    <w:lsdException w:name="Medium Shading 2 Accent 3" w:uiPriority="64"/>
-    <w:lsdException w:name="Medium List 1 Accent 3" w:uiPriority="65"/>
-    <w:lsdException w:name="Medium List 2 Accent 3" w:uiPriority="66"/>
-    <w:lsdException w:name="Medium Grid 1 Accent 3" w:uiPriority="67"/>
-    <w:lsdException w:name="Medium Grid 2 Accent 3" w:uiPriority="68"/>
-    <w:lsdException w:name="Medium Grid 3 Accent 3" w:uiPriority="69"/>
-    <w:lsdException w:name="Dark List Accent 3" w:uiPriority="70"/>
-    <w:lsdException w:name="Colorful Shading Accent 3" w:uiPriority="71"/>
-    <w:lsdException w:name="Colorful List Accent 3" w:uiPriority="72"/>
-    <w:lsdException w:name="Colorful Grid Accent 3" w:uiPriority="73"/>
-    <w:lsdException w:name="Light Shading Accent 4" w:uiPriority="60"/>
-    <w:lsdException w:name="Light List Accent 4" w:uiPriority="61"/>
-    <w:lsdException w:name="Light Grid Accent 4" w:uiPriority="62"/>
-    <w:lsdException w:name="Medium Shading 1 Accent 4" w:uiPriority="63"/>
-    <w:lsdException w:name="Medium Shading 2 Accent 4" w:uiPriority="64"/>
-    <w:lsdException w:name="Medium List 1 Accent 4" w:uiPriority="65"/>
-    <w:lsdException w:name="Medium List 2 Accent 4" w:uiPriority="66"/>
-    <w:lsdException w:name="Medium Grid 1 Accent 4" w:uiPriority="67"/>
-    <w:lsdException w:name="Medium Grid 2 Accent 4" w:uiPriority="68"/>
-    <w:lsdException w:name="Medium Grid 3 Accent 4" w:uiPriority="69"/>
-    <w:lsdException w:name="Dark List Accent 4" w:uiPriority="70"/>
-    <w:lsdException w:name="Colorful Shading Accent 4" w:uiPriority="71"/>
-    <w:lsdException w:name="Colorful List Accent 4" w:uiPriority="72"/>
-    <w:lsdException w:name="Colorful Grid Accent 4" w:uiPriority="73"/>
-    <w:lsdException w:name="Light Shading Accent 5" w:uiPriority="60"/>
-    <w:lsdException w:name="Light List Accent 5" w:uiPriority="61"/>
-    <w:lsdException w:name="Light Grid Accent 5" w:uiPriority="62"/>
-    <w:lsdException w:name="Medium Shading 1 Accent 5" w:uiPriority="63"/>
-    <w:lsdException w:name="Medium Shading 2 Accent 5" w:uiPriority="64"/>
-    <w:lsdException w:name="Medium List 1 Accent 5" w:uiPriority="65"/>
-    <w:lsdException w:name="Medium List 2 Accent 5" w:uiPriority="66"/>
-    <w:lsdException w:name="Medium Grid 1 Accent 5" w:uiPriority="67"/>
-    <w:lsdException w:name="Medium Grid 2 Accent 5" w:uiPriority="68"/>
-    <w:lsdException w:name="Medium Grid 3 Accent 5" w:uiPriority="69"/>
-    <w:lsdException w:name="Dark List Accent 5" w:uiPriority="70"/>
-    <w:lsdException w:name="Colorful Shading Accent 5" w:uiPriority="71"/>
-    <w:lsdException w:name="Colorful List Accent 5" w:uiPriority="72"/>
-    <w:lsdException w:name="Colorful Grid Accent 5" w:uiPriority="73"/>
-    <w:lsdException w:name="Light Shading Accent 6" w:uiPriority="60"/>
-    <w:lsdException w:name="Light List Accent 6" w:uiPriority="61"/>
-    <w:lsdException w:name="Light Grid Accent 6" w:uiPriority="62"/>
-    <w:lsdException w:name="Medium Shading 1 Accent 6" w:uiPriority="63"/>
-    <w:lsdException w:name="Medium Shading 2 Accent 6" w:uiPriority="64"/>
-    <w:lsdException w:name="Medium List 1 Accent 6" w:uiPriority="65"/>
-    <w:lsdException w:name="Medium List 2 Accent 6" w:uiPriority="66"/>
-    <w:lsdException w:name="Medium Grid 1 Accent 6" w:uiPriority="67"/>
-    <w:lsdException w:name="Medium Grid 2 Accent 6" w:uiPriority="68"/>
-    <w:lsdException w:name="Medium Grid 3 Accent 6" w:uiPriority="69"/>
-    <w:lsdException w:name="Dark List Accent 6" w:uiPriority="70"/>
-    <w:lsdException w:name="Colorful Shading Accent 6" w:uiPriority="71"/>
-    <w:lsdException w:name="Colorful List Accent 6" w:uiPriority="72"/>
-    <w:lsdException w:name="Colorful Grid Accent 6" w:uiPriority="73"/>
-    <w:lsdException w:name="Subtle Emphasis" w:uiPriority="19" w:qFormat="1"/>
-    <w:lsdException w:name="Intense Emphasis" w:uiPriority="21" w:qFormat="1"/>
-    <w:lsdException w:name="Subtle Reference" w:uiPriority="31" w:qFormat="1"/>
-    <w:lsdException w:name="Intense Reference" w:uiPriority="32" w:qFormat="1"/>
-    <w:lsdException w:name="Book Title" w:uiPriority="33" w:qFormat="1"/>
-    <w:lsdException w:name="Bibliography" w:semiHidden="1" w:uiPriority="37" w:unhideWhenUsed="1"/>
-    <w:lsdException w:name="TOC Heading" w:semiHidden="1" w:uiPriority="39" w:unhideWhenUsed="1" w:qFormat="1"/>
-    <w:lsdException w:name="Plain Table 1" w:uiPriority="41"/>
-    <w:lsdException w:name="Plain Table 2" w:uiPriority="42"/>
-    <w:lsdException w:name="Plain Table 3" w:uiPriority="43"/>
-    <w:lsdException w:name="Plain Table 4" w:uiPriority="44"/>
-    <w:lsdException w:name="Plain Table 5" w:uiPriority="45"/>
-    <w:lsdException w:name="Grid Table Light" w:uiPriority="40"/>
-    <w:lsdException w:name="Grid Table 1 Light" w:uiPriority="46"/>
-    <w:lsdException w:name="Grid Table 2" w:uiPriority="47"/>
-    <w:lsdException w:name="Grid Table 3" w:uiPriority="48"/>
-    <w:lsdException w:name="Grid Table 4" w:uiPriority="49"/>
-    <w:lsdException w:name="Grid Table 5 Dark" w:uiPriority="50"/>
-    <w:lsdException w:name="Grid Table 6 Colorful" w:uiPriority="51"/>
-    <w:lsdException w:name="Grid Table 7 Colorful" w:uiPriority="52"/>
-    <w:lsdException w:name="Grid Table 1 Light Accent 1" w:uiPriority="46"/>
-    <w:lsdException w:name="Grid Table 2 Accent 1" w:uiPriority="47"/>
-    <w:lsdException w:name="Grid Table 3 Accent 1" w:uiPriority="48"/>
-    <w:lsdException w:name="Grid Table 4 Accent 1" w:uiPriority="49"/>
-    <w:lsdException w:name="Grid Table 5 Dark Accent 1" w:uiPriority="50"/>
-    <w:lsdException w:name="Grid Table 6 Colorful Accent 1" w:uiPriority="51"/>
-    <w:lsdException w:name="Grid Table 7 Colorful Accent 1" w:uiPriority="52"/>
-    <w:lsdException w:name="Grid Table 1 Light Accent 2" w:uiPriority="46"/>
-    <w:lsdException w:name="Grid Table 2 Accent 2" w:uiPriority="47"/>
-    <w:lsdException w:name="Grid Table 3 Accent 2" w:uiPriority="48"/>
-    <w:lsdException w:name="Grid Table 4 Accent 2" w:uiPriority="49"/>
-    <w:lsdException w:name="Grid Table 5 Dark Accent 2" w:uiPriority="50"/>
-    <w:lsdException w:name="Grid Table 6 Colorful Accent 2" w:uiPriority="51"/>
-    <w:lsdException w:name="Grid Table 7 Colorful Accent 2" w:uiPriority="52"/>
-    <w:lsdException w:name="Grid Table 1 Light Accent 3" w:uiPriority="46"/>
-    <w:lsdException w:name="Grid Table 2 Accent 3" w:uiPriority="47"/>
-    <w:lsdException w:name="Grid Table 3 Accent 3" w:uiPriority="48"/>
-    <w:lsdException w:name="Grid Table 4 Accent 3" w:uiPriority="49"/>
-    <w:lsdException w:name="Grid Table 5 Dark Accent 3" w:uiPriority="50"/>
-    <w:lsdException w:name="Grid Table 6 Colorful Accent 3" w:uiPriority="51"/>
-    <w:lsdException w:name="Grid Table 7 Colorful Accent 3" w:uiPriority="52"/>
-    <w:lsdException w:name="Grid Table 1 Light Accent 4" w:uiPriority="46"/>
-    <w:lsdException w:name="Grid Table 2 Accent 4" w:uiPriority="47"/>
-    <w:lsdException w:name="Grid Table 3 Accent 4" w:uiPriority="48"/>
-    <w:lsdException w:name="Grid Table 4 Accent 4" w:uiPriority="49"/>
-    <w:lsdException w:name="Grid Table 5 Dark Accent 4" w:uiPriority="50"/>
-    <w:lsdException w:name="Grid Table 6 Colorful Accent 4" w:uiPriority="51"/>
-    <w:lsdException w:name="Grid Table 7 Colorful Accent 4" w:uiPriority="52"/>
-    <w:lsdException w:name="Grid Table 1 Light Accent 5" w:uiPriority="46"/>
-    <w:lsdException w:name="Grid Table 2 Accent 5" w:uiPriority="47"/>
-    <w:lsdException w:name="Grid Table 3 Accent 5" w:uiPriority="48"/>
-    <w:lsdException w:name="Grid Table 4 Accent 5" w:uiPriority="49"/>
-    <w:lsdException w:name="Grid Table 5 Dark Accent 5" w:uiPriority="50"/>
-    <w:lsdException w:name="Grid Table 6 Colorful Accent 5" w:uiPriority="51"/>
-    <w:lsdException w:name="Grid Table 7 Colorful Accent 5" w:uiPriority="52"/>
-    <w:lsdException w:name="Grid Table 1 Light Accent 6" w:uiPriority="46"/>
-    <w:lsdException w:name="Grid Table 2 Accent 6" w:uiPriority="47"/>
-    <w:lsdException w:name="Grid Table 3 Accent 6" w:uiPriority="48"/>
-    <w:lsdException w:name="Grid Table 4 Accent 6" w:uiPriority="49"/>
-    <w:lsdException w:name="Grid Table 5 Dark Accent 6" w:uiPriority="50"/>
-    <w:lsdException w:name="Grid Table 6 Colorful Accent 6" w:uiPriority="51"/>
-    <w:lsdException w:name="Grid Table 7 Colorful Accent 6" w:uiPriority="52"/>
-    <w:lsdException w:name="List Table 1 Light" w:uiPriority="46"/>
-    <w:lsdException w:name="List Table 2" w:uiPriority="47"/>
-    <w:lsdException w:name="List Table 3" w:uiPriority="48"/>
-    <w:lsdException w:name="List Table 4" w:uiPriority="49"/>
-    <w:lsdException w:name="List Table 5 Dark" w:uiPriority="50"/>
-    <w:lsdException w:name="List Table 6 Colorful" w:uiPriority="51"/>
-    <w:lsdException w:name="List Table 7 Colorful" w:uiPriority="52"/>
-    <w:lsdException w:name="List Table 1 Light Accent 1" w:uiPriority="46"/>
-    <w:lsdException w:name="List Table 2 Accent 1" w:uiPriority="47"/>
-    <w:lsdException w:name="List Table 3 Accent 1" w:uiPriority="48"/>
-    <w:lsdException w:name="List Table 4 Accent 1" w:uiPriority="49"/>
-    <w:lsdException w:name="List Table 5 Dark Accent 1" w:uiPriority="50"/>
-    <w:lsdException w:name="List Table 6 Colorful Accent 1" w:uiPriority="51"/>
-    <w:lsdException w:name="List Table 7 Colorful Accent 1" w:uiPriority="52"/>
-    <w:lsdException w:name="List Table 1 Light Accent 2" w:uiPriority="46"/>
-    <w:lsdException w:name="List Table 2 Accent 2" w:uiPriority="47"/>
-    <w:lsdException w:name="List Table 3 Accent 2" w:uiPriority="48"/>
-    <w:lsdException w:name="List Table 4 Accent 2" w:uiPriority="49"/>
-    <w:lsdException w:name="List Table 5 Dark Accent 2" w:uiPriority="50"/>
-    <w:lsdException w:name="List Table 6 Colorful Accent 2" w:uiPriority="51"/>
-    <w:lsdException w:name="List Table 7 Colorful Accent 2" w:uiPriority="52"/>
-    <w:lsdException w:name="List Table 1 Light Accent 3" w:uiPriority="46"/>
-    <w:lsdException w:name="List Table 2 Accent 3" w:uiPriority="47"/>
-    <w:lsdException w:name="List Table 3 Accent 3" w:uiPriority="48"/>
-    <w:lsdException w:name="List Table 4 Accent 3" w:uiPriority="49"/>
-    <w:lsdException w:name="List Table 5 Dark Accent 3" w:uiPriority="50"/>
-    <w:lsdException w:name="List Table 6 Colorful Accent 3" w:uiPriority="51"/>
-    <w:lsdException w:name="List Table 7 Colorful Accent 3" w:uiPriority="52"/>
-    <w:lsdException w:name="List Table 1 Light Accent 4" w:uiPriority="46"/>
-    <w:lsdException w:name="List Table 2 Accent 4" w:uiPriority="47"/>
-    <w:lsdException w:name="List Table 3 Accent 4" w:uiPriority="48"/>
-    <w:lsdException w:name="List Table 4 Accent 4" w:uiPriority="49"/>
-    <w:lsdException w:name="List Table 5 Dark Accent 4" w:uiPriority="50"/>
-    <w:lsdException w:name="List Table 6 Colorful Accent 4" w:uiPriority="51"/>
-    <w:lsdException w:name="List Table 7 Colorful Accent 4" w:uiPriority="52"/>
-    <w:lsdException w:name="List Table 1 Light Accent 5" w:uiPriority="46"/>
-    <w:lsdException w:name="List Table 2 Accent 5" w:uiPriority="47"/>
-    <w:lsdException w:name="List Table 3 Accent 5" w:uiPriority="48"/>
-    <w:lsdException w:name="List Table 4 Accent 5" w:uiPriority="49"/>
-    <w:lsdException w:name="List Table 5 Dark Accent 5" w:uiPriority="50"/>
-    <w:lsdException w:name="List Table 6 Colorful Accent 5" w:uiPriority="51"/>
-    <w:lsdException w:name="List Table 7 Colorful Accent 5" w:uiPriority="52"/>
-    <w:lsdException w:name="List Table 1 Light Accent 6" w:uiPriority="46"/>
-    <w:lsdException w:name="List Table 2 Accent 6" w:uiPriority="47"/>
-    <w:lsdException w:name="List Table 3 Accent 6" w:uiPriority="48"/>
-    <w:lsdException w:name="List Table 4 Accent 6" w:uiPriority="49"/>
-    <w:lsdException w:name="List Table 5 Dark Accent 6" w:uiPriority="50"/>
-    <w:lsdException w:name="List Table 6 Colorful Accent 6" w:uiPriority="51"/>
-    <w:lsdException w:name="List Table 7 Colorful Accent 6" w:uiPriority="52"/>
-    <w:lsdException w:name="Mention" w:semiHidden="1" w:unhideWhenUsed="1"/>
-    <w:lsdException w:name="Smart Hyperlink" w:semiHidden="1" w:unhideWhenUsed="1"/>
-    <w:lsdException w:name="Hashtag" w:semiHidden="1" w:unhideWhenUsed="1"/>
-    <w:lsdException w:name="Unresolved Mention" w:semiHidden="1" w:unhideWhenUsed="1"/>
-    <w:lsdException w:name="Smart Link" w:semiHidden="1" w:unhideWhenUsed="1"/>
+  <w:latentStyles w:defLockedState="0" w:defUIPriority="99" w:defSemiHidden="1" w:defUnhideWhenUsed="1" w:defQFormat="0" w:count="267">
+    <w:lsdException w:name="Normal" w:semiHidden="0" w:uiPriority="0" w:unhideWhenUsed="0" w:qFormat="1"/>
+    <w:lsdException w:name="heading 1" w:semiHidden="0" w:uiPriority="9" w:unhideWhenUsed="0" w:qFormat="1"/>
+    <w:lsdException w:name="heading 2" w:uiPriority="9" w:qFormat="1"/>
+    <w:lsdException w:name="heading 3" w:uiPriority="9" w:qFormat="1"/>
+    <w:lsdException w:name="heading 4" w:uiPriority="9" w:qFormat="1"/>
+    <w:lsdException w:name="heading 5" w:uiPriority="9" w:qFormat="1"/>
+    <w:lsdException w:name="heading 6" w:uiPriority="9" w:qFormat="1"/>
+    <w:lsdException w:name="heading 7" w:uiPriority="9" w:qFormat="1"/>
+    <w:lsdException w:name="heading 8" w:uiPriority="9" w:qFormat="1"/>
+    <w:lsdException w:name="heading 9" w:uiPriority="9" w:qFormat="1"/>
+    <w:lsdException w:name="toc 1" w:uiPriority="39"/>
+    <w:lsdException w:name="toc 2" w:uiPriority="39"/>
+    <w:lsdException w:name="toc 3" w:uiPriority="39"/>
+    <w:lsdException w:name="toc 4" w:uiPriority="39"/>
+    <w:lsdException w:name="toc 5" w:uiPriority="39"/>
+    <w:lsdException w:name="toc 6" w:uiPriority="39"/>
+    <w:lsdException w:name="toc 7" w:uiPriority="39"/>
+    <w:lsdException w:name="toc 8" w:uiPriority="39"/>
+    <w:lsdException w:name="toc 9" w:uiPriority="39"/>
+    <w:lsdException w:name="caption" w:uiPriority="35" w:qFormat="1"/>
+    <w:lsdException w:name="Title" w:semiHidden="0" w:uiPriority="10" w:unhideWhenUsed="0" w:qFormat="1"/>
+    <w:lsdException w:name="Default Paragraph Font" w:uiPriority="1"/>
+    <w:lsdException w:name="Subtitle" w:semiHidden="0" w:uiPriority="11" w:unhideWhenUsed="0" w:qFormat="1"/>
+    <w:lsdException w:name="Strong" w:semiHidden="0" w:uiPriority="22" w:unhideWhenUsed="0" w:qFormat="1"/>
+    <w:lsdException w:name="Emphasis" w:semiHidden="0" w:uiPriority="20" w:unhideWhenUsed="0" w:qFormat="1"/>
+    <w:lsdException w:name="Table Grid" w:semiHidden="0" w:uiPriority="59" w:unhideWhenUsed="0"/>
+    <w:lsdException w:name="Placeholder Text" w:unhideWhenUsed="0"/>
+    <w:lsdException w:name="No Spacing" w:semiHidden="0" w:uiPriority="1" w:unhideWhenUsed="0" w:qFormat="1"/>
+    <w:lsdException w:name="Light Shading" w:semiHidden="0" w:uiPriority="60" w:unhideWhenUsed="0"/>
+    <w:lsdException w:name="Light List" w:semiHidden="0" w:uiPriority="61" w:unhideWhenUsed="0"/>
+    <w:lsdException w:name="Light Grid" w:semiHidden="0" w:uiPriority="62" w:unhideWhenUsed="0"/>
+    <w:lsdException w:name="Medium Shading 1" w:semiHidden="0" w:uiPriority="63" w:unhideWhenUsed="0"/>
+    <w:lsdException w:name="Medium Shading 2" w:semiHidden="0" w:uiPriority="64" w:unhideWhenUsed="0"/>
+    <w:lsdException w:name="Medium List 1" w:semiHidden="0" w:uiPriority="65" w:unhideWhenUsed="0"/>
+    <w:lsdException w:name="Medium List 2" w:semiHidden="0" w:uiPriority="66" w:unhideWhenUsed="0"/>
+    <w:lsdException w:name="Medium Grid 1" w:semiHidden="0" w:uiPriority="67" w:unhideWhenUsed="0"/>
+    <w:lsdException w:name="Medium Grid 2" w:semiHidden="0" w:uiPriority="68" w:unhideWhenUsed="0"/>
+    <w:lsdException w:name="Medium Grid 3" w:semiHidden="0" w:uiPriority="69" w:unhideWhenUsed="0"/>
+    <w:lsdException w:name="Dark List" w:semiHidden="0" w:uiPriority="70" w:unhideWhenUsed="0"/>
+    <w:lsdException w:name="Colorful Shading" w:semiHidden="0" w:uiPriority="71" w:unhideWhenUsed="0"/>
+    <w:lsdException w:name="Colorful List" w:semiHidden="0" w:uiPriority="72" w:unhideWhenUsed="0"/>
+    <w:lsdException w:name="Colorful Grid" w:semiHidden="0" w:uiPriority="73" w:unhideWhenUsed="0"/>
+    <w:lsdException w:name="Light Shading Accent 1" w:semiHidden="0" w:uiPriority="60" w:unhideWhenUsed="0"/>
+    <w:lsdException w:name="Light List Accent 1" w:semiHidden="0" w:uiPriority="61" w:unhideWhenUsed="0"/>
+    <w:lsdException w:name="Light Grid Accent 1" w:semiHidden="0" w:uiPriority="62" w:unhideWhenUsed="0"/>
+    <w:lsdException w:name="Medium Shading 1 Accent 1" w:semiHidden="0" w:uiPriority="63" w:unhideWhenUsed="0"/>
+    <w:lsdException w:name="Medium Shading 2 Accent 1" w:semiHidden="0" w:uiPriority="64" w:unhideWhenUsed="0"/>
+    <w:lsdException w:name="Medium List 1 Accent 1" w:semiHidden="0" w:uiPriority="65" w:unhideWhenUsed="0"/>
+    <w:lsdException w:name="Revision" w:unhideWhenUsed="0"/>
+    <w:lsdException w:name="List Paragraph" w:semiHidden="0" w:uiPriority="34" w:unhideWhenUsed="0" w:qFormat="1"/>
+    <w:lsdException w:name="Quote" w:semiHidden="0" w:uiPriority="29" w:unhideWhenUsed="0" w:qFormat="1"/>
+    <w:lsdException w:name="Intense Quote" w:semiHidden="0" w:uiPriority="30" w:unhideWhenUsed="0" w:qFormat="1"/>
+    <w:lsdException w:name="Medium List 2 Accent 1" w:semiHidden="0" w:uiPriority="66" w:unhideWhenUsed="0"/>
+    <w:lsdException w:name="Medium Grid 1 Accent 1" w:semiHidden="0" w:uiPriority="67" w:unhideWhenUsed="0"/>
+    <w:lsdException w:name="Medium Grid 2 Accent 1" w:semiHidden="0" w:uiPriority="68" w:unhideWhenUsed="0"/>
+    <w:lsdException w:name="Medium Grid 3 Accent 1" w:semiHidden="0" w:uiPriority="69" w:unhideWhenUsed="0"/>
+    <w:lsdException w:name="Dark List Accent 1" w:semiHidden="0" w:uiPriority="70" w:unhideWhenUsed="0"/>
+    <w:lsdException w:name="Colorful Shading Accent 1" w:semiHidden="0" w:uiPriority="71" w:unhideWhenUsed="0"/>
+    <w:lsdException w:name="Colorful List Accent 1" w:semiHidden="0" w:uiPriority="72" w:unhideWhenUsed="0"/>
+    <w:lsdException w:name="Colorful Grid Accent 1" w:semiHidden="0" w:uiPriority="73" w:unhideWhenUsed="0"/>
+    <w:lsdException w:name="Light Shading Accent 2" w:semiHidden="0" w:uiPriority="60" w:unhideWhenUsed="0"/>
+    <w:lsdException w:name="Light List Accent 2" w:semiHidden="0" w:uiPriority="61" w:unhideWhenUsed="0"/>
+    <w:lsdException w:name="Light Grid Accent 2" w:semiHidden="0" w:uiPriority="62" w:unhideWhenUsed="0"/>
+    <w:lsdException w:name="Medium Shading 1 Accent 2" w:semiHidden="0" w:uiPriority="63" w:unhideWhenUsed="0"/>
+    <w:lsdException w:name="Medium Shading 2 Accent 2" w:semiHidden="0" w:uiPriority="64" w:unhideWhenUsed="0"/>
+    <w:lsdException w:name="Medium List 1 Accent 2" w:semiHidden="0" w:uiPriority="65" w:unhideWhenUsed="0"/>
+    <w:lsdException w:name="Medium List 2 Accent 2" w:semiHidden="0" w:uiPriority="66" w:unhideWhenUsed="0"/>
+    <w:lsdException w:name="Medium Grid 1 Accent 2" w:semiHidden="0" w:uiPriority="67" w:unhideWhenUsed="0"/>
+    <w:lsdException w:name="Medium Grid 2 Accent 2" w:semiHidden="0" w:uiPriority="68" w:unhideWhenUsed="0"/>
+    <w:lsdException w:name="Medium Grid 3 Accent 2" w:semiHidden="0" w:uiPriority="69" w:unhideWhenUsed="0"/>
+    <w:lsdException w:name="Dark List Accent 2" w:semiHidden="0" w:uiPriority="70" w:unhideWhenUsed="0"/>
+    <w:lsdException w:name="Colorful Shading Accent 2" w:semiHidden="0" w:uiPriority="71" w:unhideWhenUsed="0"/>
+    <w:lsdException w:name="Colorful List Accent 2" w:semiHidden="0" w:uiPriority="72" w:unhideWhenUsed="0"/>
+    <w:lsdException w:name="Colorful Grid Accent 2" w:semiHidden="0" w:uiPriority="73" w:unhideWhenUsed="0"/>
+    <w:lsdException w:name="Light Shading Accent 3" w:semiHidden="0" w:uiPriority="60" w:unhideWhenUsed="0"/>
+    <w:lsdException w:name="Light List Accent 3" w:semiHidden="0" w:uiPriority="61" w:unhideWhenUsed="0"/>
+    <w:lsdException w:name="Light Grid Accent 3" w:semiHidden="0" w:uiPriority="62" w:unhideWhenUsed="0"/>
+    <w:lsdException w:name="Medium Shading 1 Accent 3" w:semiHidden="0" w:uiPriority="63" w:unhideWhenUsed="0"/>
+    <w:lsdException w:name="Medium Shading 2 Accent 3" w:semiHidden="0" w:uiPriority="64" w:unhideWhenUsed="0"/>
+    <w:lsdException w:name="Medium List 1 Accent 3" w:semiHidden="0" w:uiPriority="65" w:unhideWhenUsed="0"/>
+    <w:lsdException w:name="Medium List 2 Accent 3" w:semiHidden="0" w:uiPriority="66" w:unhideWhenUsed="0"/>
+    <w:lsdException w:name="Medium Grid 1 Accent 3" w:semiHidden="0" w:uiPriority="67" w:unhideWhenUsed="0"/>
+    <w:lsdException w:name="Medium Grid 2 Accent 3" w:semiHidden="0" w:uiPriority="68" w:unhideWhenUsed="0"/>
+    <w:lsdException w:name="Medium Grid 3 Accent 3" w:semiHidden="0" w:uiPriority="69" w:unhideWhenUsed="0"/>
+    <w:lsdException w:name="Dark List Accent 3" w:semiHidden="0" w:uiPriority="70" w:unhideWhenUsed="0"/>
+    <w:lsdException w:name="Colorful Shading Accent 3" w:semiHidden="0" w:uiPriority="71" w:unhideWhenUsed="0"/>
+    <w:lsdException w:name="Colorful List Accent 3" w:semiHidden="0" w:uiPriority="72" w:unhideWhenUsed="0"/>
+    <w:lsdException w:name="Colorful Grid Accent 3" w:semiHidden="0" w:uiPriority="73" w:unhideWhenUsed="0"/>
+    <w:lsdException w:name="Light Shading Accent 4" w:semiHidden="0" w:uiPriority="60" w:unhideWhenUsed="0"/>
+    <w:lsdException w:name="Light List Accent 4" w:semiHidden="0" w:uiPriority="61" w:unhideWhenUsed="0"/>
+    <w:lsdException w:name="Light Grid Accent 4" w:semiHidden="0" w:uiPriority="62" w:unhideWhenUsed="0"/>
+    <w:lsdException w:name="Medium Shading 1 Accent 4" w:semiHidden="0" w:uiPriority="63" w:unhideWhenUsed="0"/>
+    <w:lsdException w:name="Medium Shading 2 Accent 4" w:semiHidden="0" w:uiPriority="64" w:unhideWhenUsed="0"/>
+    <w:lsdException w:name="Medium List 1 Accent 4" w:semiHidden="0" w:uiPriority="65" w:unhideWhenUsed="0"/>
+    <w:lsdException w:name="Medium List 2 Accent 4" w:semiHidden="0" w:uiPriority="66" w:unhideWhenUsed="0"/>
+    <w:lsdException w:name="Medium Grid 1 Accent 4" w:semiHidden="0" w:uiPriority="67" w:unhideWhenUsed="0"/>
+    <w:lsdException w:name="Medium Grid 2 Accent 4" w:semiHidden="0" w:uiPriority="68" w:unhideWhenUsed="0"/>
+    <w:lsdException w:name="Medium Grid 3 Accent 4" w:semiHidden="0" w:uiPriority="69" w:unhideWhenUsed="0"/>
+    <w:lsdException w:name="Dark List Accent 4" w:semiHidden="0" w:uiPriority="70" w:unhideWhenUsed="0"/>
+    <w:lsdException w:name="Colorful Shading Accent 4" w:semiHidden="0" w:uiPriority="71" w:unhideWhenUsed="0"/>
+    <w:lsdException w:name="Colorful List Accent 4" w:semiHidden="0" w:uiPriority="72" w:unhideWhenUsed="0"/>
+    <w:lsdException w:name="Colorful Grid Accent 4" w:semiHidden="0" w:uiPriority="73" w:unhideWhenUsed="0"/>
+    <w:lsdException w:name="Light Shading Accent 5" w:semiHidden="0" w:uiPriority="60" w:unhideWhenUsed="0"/>
+    <w:lsdException w:name="Light List Accent 5" w:semiHidden="0" w:uiPriority="61" w:unhideWhenUsed="0"/>
+    <w:lsdException w:name="Light Grid Accent 5" w:semiHidden="0" w:uiPriority="62" w:unhideWhenUsed="0"/>
+    <w:lsdException w:name="Medium Shading 1 Accent 5" w:semiHidden="0" w:uiPriority="63" w:unhideWhenUsed="0"/>
+    <w:lsdException w:name="Medium Shading 2 Accent 5" w:semiHidden="0" w:uiPriority="64" w:unhideWhenUsed="0"/>
+    <w:lsdException w:name="Medium List 1 Accent 5" w:semiHidden="0" w:uiPriority="65" w:unhideWhenUsed="0"/>
+    <w:lsdException w:name="Medium List 2 Accent 5" w:semiHidden="0" w:uiPriority="66" w:unhideWhenUsed="0"/>
+    <w:lsdException w:name="Medium Grid 1 Accent 5" w:semiHidden="0" w:uiPriority="67" w:unhideWhenUsed="0"/>
+    <w:lsdException w:name="Medium Grid 2 Accent 5" w:semiHidden="0" w:uiPriority="68" w:unhideWhenUsed="0"/>
+    <w:lsdException w:name="Medium Grid 3 Accent 5" w:semiHidden="0" w:uiPriority="69" w:unhideWhenUsed="0"/>
+    <w:lsdException w:name="Dark List Accent 5" w:semiHidden="0" w:uiPriority="70" w:unhideWhenUsed="0"/>
+    <w:lsdException w:name="Colorful Shading Accent 5" w:semiHidden="0" w:uiPriority="71" w:unhideWhenUsed="0"/>
+    <w:lsdException w:name="Colorful List Accent 5" w:semiHidden="0" w:uiPriority="72" w:unhideWhenUsed="0"/>
+    <w:lsdException w:name="Colorful Grid Accent 5" w:semiHidden="0" w:uiPriority="73" w:unhideWhenUsed="0"/>
+    <w:lsdException w:name="Light Shading Accent 6" w:semiHidden="0" w:uiPriority="60" w:unhideWhenUsed="0"/>
+    <w:lsdException w:name="Light List Accent 6" w:semiHidden="0" w:uiPriority="61" w:unhideWhenUsed="0"/>
+    <w:lsdException w:name="Light Grid Accent 6" w:semiHidden="0" w:uiPriority="62" w:unhideWhenUsed="0"/>
+    <w:lsdException w:name="Medium Shading 1 Accent 6" w:semiHidden="0" w:uiPriority="63" w:unhideWhenUsed="0"/>
+    <w:lsdException w:name="Medium Shading 2 Accent 6" w:semiHidden="0" w:uiPriority="64" w:unhideWhenUsed="0"/>
+    <w:lsdException w:name="Medium List 1 Accent 6" w:semiHidden="0" w:uiPriority="65" w:unhideWhenUsed="0"/>
+    <w:lsdException w:name="Medium List 2 Accent 6" w:semiHidden="0" w:uiPriority="66" w:unhideWhenUsed="0"/>
+    <w:lsdException w:name="Medium Grid 1 Accent 6" w:semiHidden="0" w:uiPriority="67" w:unhideWhenUsed="0"/>
+    <w:lsdException w:name="Medium Grid 2 Accent 6" w:semiHidden="0" w:uiPriority="68" w:unhideWhenUsed="0"/>
+    <w:lsdException w:name="Medium Grid 3 Accent 6" w:semiHidden="0" w:uiPriority="69" w:unhideWhenUsed="0"/>
+    <w:lsdException w:name="Dark List Accent 6" w:semiHidden="0" w:uiPriority="70" w:unhideWhenUsed="0"/>
+    <w:lsdException w:name="Colorful Shading Accent 6" w:semiHidden="0" w:uiPriority="71" w:unhideWhenUsed="0"/>
+    <w:lsdException w:name="Colorful List Accent 6" w:semiHidden="0" w:uiPriority="72" w:unhideWhenUsed="0"/>
+    <w:lsdException w:name="Colorful Grid Accent 6" w:semiHidden="0" w:uiPriority="73" w:unhideWhenUsed="0"/>
+    <w:lsdException w:name="Subtle Emphasis" w:semiHidden="0" w:uiPriority="19" w:unhideWhenUsed="0" w:qFormat="1"/>
+    <w:lsdException w:name="Intense Emphasis" w:semiHidden="0" w:uiPriority="21" w:unhideWhenUsed="0" w:qFormat="1"/>
+    <w:lsdException w:name="Subtle Reference" w:semiHidden="0" w:uiPriority="31" w:unhideWhenUsed="0" w:qFormat="1"/>
+    <w:lsdException w:name="Intense Reference" w:semiHidden="0" w:uiPriority="32" w:unhideWhenUsed="0" w:qFormat="1"/>
+    <w:lsdException w:name="Book Title" w:semiHidden="0" w:uiPriority="33" w:unhideWhenUsed="0" w:qFormat="1"/>
+    <w:lsdException w:name="Bibliography" w:uiPriority="37"/>
+    <w:lsdException w:name="TOC Heading" w:uiPriority="39" w:qFormat="1"/>
   </w:latentStyles>
   <w:style w:type="paragraph" w:default="1" w:styleId="Normal">
     <w:name w:val="Normal"/>
@@ -1516,6 +1651,211 @@
   <w:style w:type="character" w:default="1" w:styleId="DefaultParagraphFont">
     <w:name w:val="Default Paragraph Font"/>
     <w:uiPriority w:val="1"/>
+    <w:semiHidden/>
+    <w:unhideWhenUsed/>
+  </w:style>
+  <w:style w:type="table" w:default="1" w:styleId="TableNormal">
+    <w:name w:val="Normal Table"/>
+    <w:uiPriority w:val="99"/>
+    <w:semiHidden/>
+    <w:unhideWhenUsed/>
+    <w:tblPr>
+      <w:tblInd w:w="0" w:type="dxa"/>
+      <w:tblCellMar>
+        <w:top w:w="0" w:type="dxa"/>
+        <w:left w:w="108" w:type="dxa"/>
+        <w:bottom w:w="0" w:type="dxa"/>
+        <w:right w:w="108" w:type="dxa"/>
+      </w:tblCellMar>
+    </w:tblPr>
+  </w:style>
+  <w:style w:type="numbering" w:default="1" w:styleId="NoList">
+    <w:name w:val="No List"/>
+    <w:uiPriority w:val="99"/>
+    <w:semiHidden/>
+    <w:unhideWhenUsed/>
+  </w:style>
+  <w:style w:type="paragraph" w:styleId="ListParagraph">
+    <w:name w:val="List Paragraph"/>
+    <w:basedOn w:val="Normal"/>
+    <w:uiPriority w:val="34"/>
+    <w:qFormat/>
+    <w:rsid w:val="00EA5B65"/>
+    <w:pPr>
+      <w:ind w:left="720"/>
+      <w:contextualSpacing/>
+    </w:pPr>
+  </w:style>
+</w:styles>
+</file>
+
+<file path=word/stylesWithEffects.xml><?xml version="1.0" encoding="utf-8"?>
+<w:styles xmlns:wpc="http://schemas.microsoft.com/office/word/2010/wordprocessingCanvas" xmlns:mc="http://schemas.openxmlformats.org/markup-compatibility/2006" xmlns:o="urn:schemas-microsoft-com:office:office" xmlns:r="http://schemas.openxmlformats.org/officeDocument/2006/relationships" xmlns:m="http://schemas.openxmlformats.org/officeDocument/2006/math" xmlns:v="urn:schemas-microsoft-com:vml" xmlns:wp14="http://schemas.microsoft.com/office/word/2010/wordprocessingDrawing" xmlns:wp="http://schemas.openxmlformats.org/drawingml/2006/wordprocessingDrawing" xmlns:w10="urn:schemas-microsoft-com:office:word" xmlns:w="http://schemas.openxmlformats.org/wordprocessingml/2006/main" xmlns:w14="http://schemas.microsoft.com/office/word/2010/wordml" xmlns:wpg="http://schemas.microsoft.com/office/word/2010/wordprocessingGroup" xmlns:wpi="http://schemas.microsoft.com/office/word/2010/wordprocessingInk" xmlns:wne="http://schemas.microsoft.com/office/word/2006/wordml" xmlns:wps="http://schemas.microsoft.com/office/word/2010/wordprocessingShape" mc:Ignorable="w14 wp14">
+  <w:docDefaults>
+    <w:rPrDefault>
+      <w:rPr>
+        <w:rFonts w:asciiTheme="minorHAnsi" w:eastAsiaTheme="minorHAnsi" w:hAnsiTheme="minorHAnsi" w:cstheme="minorBidi"/>
+        <w:sz w:val="22"/>
+        <w:szCs w:val="22"/>
+        <w:lang w:val="en-US" w:eastAsia="en-US" w:bidi="ar-SA"/>
+      </w:rPr>
+    </w:rPrDefault>
+    <w:pPrDefault>
+      <w:pPr>
+        <w:spacing w:after="200" w:line="276" w:lineRule="auto"/>
+      </w:pPr>
+    </w:pPrDefault>
+  </w:docDefaults>
+  <w:latentStyles w:defLockedState="0" w:defUIPriority="99" w:defSemiHidden="1" w:defUnhideWhenUsed="1" w:defQFormat="0" w:count="267">
+    <w:lsdException w:name="Normal" w:semiHidden="0" w:uiPriority="0" w:unhideWhenUsed="0" w:qFormat="1"/>
+    <w:lsdException w:name="heading 1" w:semiHidden="0" w:uiPriority="9" w:unhideWhenUsed="0" w:qFormat="1"/>
+    <w:lsdException w:name="heading 2" w:uiPriority="9" w:qFormat="1"/>
+    <w:lsdException w:name="heading 3" w:uiPriority="9" w:qFormat="1"/>
+    <w:lsdException w:name="heading 4" w:uiPriority="9" w:qFormat="1"/>
+    <w:lsdException w:name="heading 5" w:uiPriority="9" w:qFormat="1"/>
+    <w:lsdException w:name="heading 6" w:uiPriority="9" w:qFormat="1"/>
+    <w:lsdException w:name="heading 7" w:uiPriority="9" w:qFormat="1"/>
+    <w:lsdException w:name="heading 8" w:uiPriority="9" w:qFormat="1"/>
+    <w:lsdException w:name="heading 9" w:uiPriority="9" w:qFormat="1"/>
+    <w:lsdException w:name="toc 1" w:uiPriority="39"/>
+    <w:lsdException w:name="toc 2" w:uiPriority="39"/>
+    <w:lsdException w:name="toc 3" w:uiPriority="39"/>
+    <w:lsdException w:name="toc 4" w:uiPriority="39"/>
+    <w:lsdException w:name="toc 5" w:uiPriority="39"/>
+    <w:lsdException w:name="toc 6" w:uiPriority="39"/>
+    <w:lsdException w:name="toc 7" w:uiPriority="39"/>
+    <w:lsdException w:name="toc 8" w:uiPriority="39"/>
+    <w:lsdException w:name="toc 9" w:uiPriority="39"/>
+    <w:lsdException w:name="caption" w:uiPriority="35" w:qFormat="1"/>
+    <w:lsdException w:name="Title" w:semiHidden="0" w:uiPriority="10" w:unhideWhenUsed="0" w:qFormat="1"/>
+    <w:lsdException w:name="Default Paragraph Font" w:uiPriority="1"/>
+    <w:lsdException w:name="Subtitle" w:semiHidden="0" w:uiPriority="11" w:unhideWhenUsed="0" w:qFormat="1"/>
+    <w:lsdException w:name="Strong" w:semiHidden="0" w:uiPriority="22" w:unhideWhenUsed="0" w:qFormat="1"/>
+    <w:lsdException w:name="Emphasis" w:semiHidden="0" w:uiPriority="20" w:unhideWhenUsed="0" w:qFormat="1"/>
+    <w:lsdException w:name="Table Grid" w:semiHidden="0" w:uiPriority="59" w:unhideWhenUsed="0"/>
+    <w:lsdException w:name="Placeholder Text" w:unhideWhenUsed="0"/>
+    <w:lsdException w:name="No Spacing" w:semiHidden="0" w:uiPriority="1" w:unhideWhenUsed="0" w:qFormat="1"/>
+    <w:lsdException w:name="Light Shading" w:semiHidden="0" w:uiPriority="60" w:unhideWhenUsed="0"/>
+    <w:lsdException w:name="Light List" w:semiHidden="0" w:uiPriority="61" w:unhideWhenUsed="0"/>
+    <w:lsdException w:name="Light Grid" w:semiHidden="0" w:uiPriority="62" w:unhideWhenUsed="0"/>
+    <w:lsdException w:name="Medium Shading 1" w:semiHidden="0" w:uiPriority="63" w:unhideWhenUsed="0"/>
+    <w:lsdException w:name="Medium Shading 2" w:semiHidden="0" w:uiPriority="64" w:unhideWhenUsed="0"/>
+    <w:lsdException w:name="Medium List 1" w:semiHidden="0" w:uiPriority="65" w:unhideWhenUsed="0"/>
+    <w:lsdException w:name="Medium List 2" w:semiHidden="0" w:uiPriority="66" w:unhideWhenUsed="0"/>
+    <w:lsdException w:name="Medium Grid 1" w:semiHidden="0" w:uiPriority="67" w:unhideWhenUsed="0"/>
+    <w:lsdException w:name="Medium Grid 2" w:semiHidden="0" w:uiPriority="68" w:unhideWhenUsed="0"/>
+    <w:lsdException w:name="Medium Grid 3" w:semiHidden="0" w:uiPriority="69" w:unhideWhenUsed="0"/>
+    <w:lsdException w:name="Dark List" w:semiHidden="0" w:uiPriority="70" w:unhideWhenUsed="0"/>
+    <w:lsdException w:name="Colorful Shading" w:semiHidden="0" w:uiPriority="71" w:unhideWhenUsed="0"/>
+    <w:lsdException w:name="Colorful List" w:semiHidden="0" w:uiPriority="72" w:unhideWhenUsed="0"/>
+    <w:lsdException w:name="Colorful Grid" w:semiHidden="0" w:uiPriority="73" w:unhideWhenUsed="0"/>
+    <w:lsdException w:name="Light Shading Accent 1" w:semiHidden="0" w:uiPriority="60" w:unhideWhenUsed="0"/>
+    <w:lsdException w:name="Light List Accent 1" w:semiHidden="0" w:uiPriority="61" w:unhideWhenUsed="0"/>
+    <w:lsdException w:name="Light Grid Accent 1" w:semiHidden="0" w:uiPriority="62" w:unhideWhenUsed="0"/>
+    <w:lsdException w:name="Medium Shading 1 Accent 1" w:semiHidden="0" w:uiPriority="63" w:unhideWhenUsed="0"/>
+    <w:lsdException w:name="Medium Shading 2 Accent 1" w:semiHidden="0" w:uiPriority="64" w:unhideWhenUsed="0"/>
+    <w:lsdException w:name="Medium List 1 Accent 1" w:semiHidden="0" w:uiPriority="65" w:unhideWhenUsed="0"/>
+    <w:lsdException w:name="Revision" w:unhideWhenUsed="0"/>
+    <w:lsdException w:name="List Paragraph" w:semiHidden="0" w:uiPriority="34" w:unhideWhenUsed="0" w:qFormat="1"/>
+    <w:lsdException w:name="Quote" w:semiHidden="0" w:uiPriority="29" w:unhideWhenUsed="0" w:qFormat="1"/>
+    <w:lsdException w:name="Intense Quote" w:semiHidden="0" w:uiPriority="30" w:unhideWhenUsed="0" w:qFormat="1"/>
+    <w:lsdException w:name="Medium List 2 Accent 1" w:semiHidden="0" w:uiPriority="66" w:unhideWhenUsed="0"/>
+    <w:lsdException w:name="Medium Grid 1 Accent 1" w:semiHidden="0" w:uiPriority="67" w:unhideWhenUsed="0"/>
+    <w:lsdException w:name="Medium Grid 2 Accent 1" w:semiHidden="0" w:uiPriority="68" w:unhideWhenUsed="0"/>
+    <w:lsdException w:name="Medium Grid 3 Accent 1" w:semiHidden="0" w:uiPriority="69" w:unhideWhenUsed="0"/>
+    <w:lsdException w:name="Dark List Accent 1" w:semiHidden="0" w:uiPriority="70" w:unhideWhenUsed="0"/>
+    <w:lsdException w:name="Colorful Shading Accent 1" w:semiHidden="0" w:uiPriority="71" w:unhideWhenUsed="0"/>
+    <w:lsdException w:name="Colorful List Accent 1" w:semiHidden="0" w:uiPriority="72" w:unhideWhenUsed="0"/>
+    <w:lsdException w:name="Colorful Grid Accent 1" w:semiHidden="0" w:uiPriority="73" w:unhideWhenUsed="0"/>
+    <w:lsdException w:name="Light Shading Accent 2" w:semiHidden="0" w:uiPriority="60" w:unhideWhenUsed="0"/>
+    <w:lsdException w:name="Light List Accent 2" w:semiHidden="0" w:uiPriority="61" w:unhideWhenUsed="0"/>
+    <w:lsdException w:name="Light Grid Accent 2" w:semiHidden="0" w:uiPriority="62" w:unhideWhenUsed="0"/>
+    <w:lsdException w:name="Medium Shading 1 Accent 2" w:semiHidden="0" w:uiPriority="63" w:unhideWhenUsed="0"/>
+    <w:lsdException w:name="Medium Shading 2 Accent 2" w:semiHidden="0" w:uiPriority="64" w:unhideWhenUsed="0"/>
+    <w:lsdException w:name="Medium List 1 Accent 2" w:semiHidden="0" w:uiPriority="65" w:unhideWhenUsed="0"/>
+    <w:lsdException w:name="Medium List 2 Accent 2" w:semiHidden="0" w:uiPriority="66" w:unhideWhenUsed="0"/>
+    <w:lsdException w:name="Medium Grid 1 Accent 2" w:semiHidden="0" w:uiPriority="67" w:unhideWhenUsed="0"/>
+    <w:lsdException w:name="Medium Grid 2 Accent 2" w:semiHidden="0" w:uiPriority="68" w:unhideWhenUsed="0"/>
+    <w:lsdException w:name="Medium Grid 3 Accent 2" w:semiHidden="0" w:uiPriority="69" w:unhideWhenUsed="0"/>
+    <w:lsdException w:name="Dark List Accent 2" w:semiHidden="0" w:uiPriority="70" w:unhideWhenUsed="0"/>
+    <w:lsdException w:name="Colorful Shading Accent 2" w:semiHidden="0" w:uiPriority="71" w:unhideWhenUsed="0"/>
+    <w:lsdException w:name="Colorful List Accent 2" w:semiHidden="0" w:uiPriority="72" w:unhideWhenUsed="0"/>
+    <w:lsdException w:name="Colorful Grid Accent 2" w:semiHidden="0" w:uiPriority="73" w:unhideWhenUsed="0"/>
+    <w:lsdException w:name="Light Shading Accent 3" w:semiHidden="0" w:uiPriority="60" w:unhideWhenUsed="0"/>
+    <w:lsdException w:name="Light List Accent 3" w:semiHidden="0" w:uiPriority="61" w:unhideWhenUsed="0"/>
+    <w:lsdException w:name="Light Grid Accent 3" w:semiHidden="0" w:uiPriority="62" w:unhideWhenUsed="0"/>
+    <w:lsdException w:name="Medium Shading 1 Accent 3" w:semiHidden="0" w:uiPriority="63" w:unhideWhenUsed="0"/>
+    <w:lsdException w:name="Medium Shading 2 Accent 3" w:semiHidden="0" w:uiPriority="64" w:unhideWhenUsed="0"/>
+    <w:lsdException w:name="Medium List 1 Accent 3" w:semiHidden="0" w:uiPriority="65" w:unhideWhenUsed="0"/>
+    <w:lsdException w:name="Medium List 2 Accent 3" w:semiHidden="0" w:uiPriority="66" w:unhideWhenUsed="0"/>
+    <w:lsdException w:name="Medium Grid 1 Accent 3" w:semiHidden="0" w:uiPriority="67" w:unhideWhenUsed="0"/>
+    <w:lsdException w:name="Medium Grid 2 Accent 3" w:semiHidden="0" w:uiPriority="68" w:unhideWhenUsed="0"/>
+    <w:lsdException w:name="Medium Grid 3 Accent 3" w:semiHidden="0" w:uiPriority="69" w:unhideWhenUsed="0"/>
+    <w:lsdException w:name="Dark List Accent 3" w:semiHidden="0" w:uiPriority="70" w:unhideWhenUsed="0"/>
+    <w:lsdException w:name="Colorful Shading Accent 3" w:semiHidden="0" w:uiPriority="71" w:unhideWhenUsed="0"/>
+    <w:lsdException w:name="Colorful List Accent 3" w:semiHidden="0" w:uiPriority="72" w:unhideWhenUsed="0"/>
+    <w:lsdException w:name="Colorful Grid Accent 3" w:semiHidden="0" w:uiPriority="73" w:unhideWhenUsed="0"/>
+    <w:lsdException w:name="Light Shading Accent 4" w:semiHidden="0" w:uiPriority="60" w:unhideWhenUsed="0"/>
+    <w:lsdException w:name="Light List Accent 4" w:semiHidden="0" w:uiPriority="61" w:unhideWhenUsed="0"/>
+    <w:lsdException w:name="Light Grid Accent 4" w:semiHidden="0" w:uiPriority="62" w:unhideWhenUsed="0"/>
+    <w:lsdException w:name="Medium Shading 1 Accent 4" w:semiHidden="0" w:uiPriority="63" w:unhideWhenUsed="0"/>
+    <w:lsdException w:name="Medium Shading 2 Accent 4" w:semiHidden="0" w:uiPriority="64" w:unhideWhenUsed="0"/>
+    <w:lsdException w:name="Medium List 1 Accent 4" w:semiHidden="0" w:uiPriority="65" w:unhideWhenUsed="0"/>
+    <w:lsdException w:name="Medium List 2 Accent 4" w:semiHidden="0" w:uiPriority="66" w:unhideWhenUsed="0"/>
+    <w:lsdException w:name="Medium Grid 1 Accent 4" w:semiHidden="0" w:uiPriority="67" w:unhideWhenUsed="0"/>
+    <w:lsdException w:name="Medium Grid 2 Accent 4" w:semiHidden="0" w:uiPriority="68" w:unhideWhenUsed="0"/>
+    <w:lsdException w:name="Medium Grid 3 Accent 4" w:semiHidden="0" w:uiPriority="69" w:unhideWhenUsed="0"/>
+    <w:lsdException w:name="Dark List Accent 4" w:semiHidden="0" w:uiPriority="70" w:unhideWhenUsed="0"/>
+    <w:lsdException w:name="Colorful Shading Accent 4" w:semiHidden="0" w:uiPriority="71" w:unhideWhenUsed="0"/>
+    <w:lsdException w:name="Colorful List Accent 4" w:semiHidden="0" w:uiPriority="72" w:unhideWhenUsed="0"/>
+    <w:lsdException w:name="Colorful Grid Accent 4" w:semiHidden="0" w:uiPriority="73" w:unhideWhenUsed="0"/>
+    <w:lsdException w:name="Light Shading Accent 5" w:semiHidden="0" w:uiPriority="60" w:unhideWhenUsed="0"/>
+    <w:lsdException w:name="Light List Accent 5" w:semiHidden="0" w:uiPriority="61" w:unhideWhenUsed="0"/>
+    <w:lsdException w:name="Light Grid Accent 5" w:semiHidden="0" w:uiPriority="62" w:unhideWhenUsed="0"/>
+    <w:lsdException w:name="Medium Shading 1 Accent 5" w:semiHidden="0" w:uiPriority="63" w:unhideWhenUsed="0"/>
+    <w:lsdException w:name="Medium Shading 2 Accent 5" w:semiHidden="0" w:uiPriority="64" w:unhideWhenUsed="0"/>
+    <w:lsdException w:name="Medium List 1 Accent 5" w:semiHidden="0" w:uiPriority="65" w:unhideWhenUsed="0"/>
+    <w:lsdException w:name="Medium List 2 Accent 5" w:semiHidden="0" w:uiPriority="66" w:unhideWhenUsed="0"/>
+    <w:lsdException w:name="Medium Grid 1 Accent 5" w:semiHidden="0" w:uiPriority="67" w:unhideWhenUsed="0"/>
+    <w:lsdException w:name="Medium Grid 2 Accent 5" w:semiHidden="0" w:uiPriority="68" w:unhideWhenUsed="0"/>
+    <w:lsdException w:name="Medium Grid 3 Accent 5" w:semiHidden="0" w:uiPriority="69" w:unhideWhenUsed="0"/>
+    <w:lsdException w:name="Dark List Accent 5" w:semiHidden="0" w:uiPriority="70" w:unhideWhenUsed="0"/>
+    <w:lsdException w:name="Colorful Shading Accent 5" w:semiHidden="0" w:uiPriority="71" w:unhideWhenUsed="0"/>
+    <w:lsdException w:name="Colorful List Accent 5" w:semiHidden="0" w:uiPriority="72" w:unhideWhenUsed="0"/>
+    <w:lsdException w:name="Colorful Grid Accent 5" w:semiHidden="0" w:uiPriority="73" w:unhideWhenUsed="0"/>
+    <w:lsdException w:name="Light Shading Accent 6" w:semiHidden="0" w:uiPriority="60" w:unhideWhenUsed="0"/>
+    <w:lsdException w:name="Light List Accent 6" w:semiHidden="0" w:uiPriority="61" w:unhideWhenUsed="0"/>
+    <w:lsdException w:name="Light Grid Accent 6" w:semiHidden="0" w:uiPriority="62" w:unhideWhenUsed="0"/>
+    <w:lsdException w:name="Medium Shading 1 Accent 6" w:semiHidden="0" w:uiPriority="63" w:unhideWhenUsed="0"/>
+    <w:lsdException w:name="Medium Shading 2 Accent 6" w:semiHidden="0" w:uiPriority="64" w:unhideWhenUsed="0"/>
+    <w:lsdException w:name="Medium List 1 Accent 6" w:semiHidden="0" w:uiPriority="65" w:unhideWhenUsed="0"/>
+    <w:lsdException w:name="Medium List 2 Accent 6" w:semiHidden="0" w:uiPriority="66" w:unhideWhenUsed="0"/>
+    <w:lsdException w:name="Medium Grid 1 Accent 6" w:semiHidden="0" w:uiPriority="67" w:unhideWhenUsed="0"/>
+    <w:lsdException w:name="Medium Grid 2 Accent 6" w:semiHidden="0" w:uiPriority="68" w:unhideWhenUsed="0"/>
+    <w:lsdException w:name="Medium Grid 3 Accent 6" w:semiHidden="0" w:uiPriority="69" w:unhideWhenUsed="0"/>
+    <w:lsdException w:name="Dark List Accent 6" w:semiHidden="0" w:uiPriority="70" w:unhideWhenUsed="0"/>
+    <w:lsdException w:name="Colorful Shading Accent 6" w:semiHidden="0" w:uiPriority="71" w:unhideWhenUsed="0"/>
+    <w:lsdException w:name="Colorful List Accent 6" w:semiHidden="0" w:uiPriority="72" w:unhideWhenUsed="0"/>
+    <w:lsdException w:name="Colorful Grid Accent 6" w:semiHidden="0" w:uiPriority="73" w:unhideWhenUsed="0"/>
+    <w:lsdException w:name="Subtle Emphasis" w:semiHidden="0" w:uiPriority="19" w:unhideWhenUsed="0" w:qFormat="1"/>
+    <w:lsdException w:name="Intense Emphasis" w:semiHidden="0" w:uiPriority="21" w:unhideWhenUsed="0" w:qFormat="1"/>
+    <w:lsdException w:name="Subtle Reference" w:semiHidden="0" w:uiPriority="31" w:unhideWhenUsed="0" w:qFormat="1"/>
+    <w:lsdException w:name="Intense Reference" w:semiHidden="0" w:uiPriority="32" w:unhideWhenUsed="0" w:qFormat="1"/>
+    <w:lsdException w:name="Book Title" w:semiHidden="0" w:uiPriority="33" w:unhideWhenUsed="0" w:qFormat="1"/>
+    <w:lsdException w:name="Bibliography" w:uiPriority="37"/>
+    <w:lsdException w:name="TOC Heading" w:uiPriority="39" w:qFormat="1"/>
+  </w:latentStyles>
+  <w:style w:type="paragraph" w:default="1" w:styleId="Normal">
+    <w:name w:val="Normal"/>
+    <w:qFormat/>
+    <w:rPr>
+      <w:lang w:val="bs-Latn-BA"/>
+    </w:rPr>
+  </w:style>
+  <w:style w:type="character" w:default="1" w:styleId="DefaultParagraphFont">
+    <w:name w:val="Default Paragraph Font"/>
+    <w:uiPriority w:val="1"/>
+    <w:semiHidden/>
     <w:unhideWhenUsed/>
   </w:style>
   <w:style w:type="table" w:default="1" w:styleId="TableNormal">

</xml_diff>